<commit_message>
Add type of experience and and other skills
git-svn-id: file:///e/GoogleDrive/repos/Job/ResumeAndTranscript@4 ef9b47d0-afce-4c4f-8353-34dd68159fed
</commit_message>
<xml_diff>
--- a/Resume.docx
+++ b/Resume.docx
@@ -595,8 +595,6 @@
         </w:rPr>
         <w:t>Familiar with Visual Studio 2010</w:t>
       </w:r>
-      <w:bookmarkStart w:id="0" w:name="_GoBack"/>
-      <w:bookmarkEnd w:id="0"/>
     </w:p>
     <w:p>
       <w:pPr>
@@ -1008,44 +1006,412 @@
         <w:t xml:space="preserve">Specialized in computer science </w:t>
       </w:r>
     </w:p>
-    <w:p/>
-    <w:p/>
-    <w:p/>
-    <w:p/>
-    <w:p/>
-    <w:p/>
-    <w:p/>
-    <w:p/>
-    <w:p/>
-    <w:p/>
-    <w:p/>
-    <w:p/>
-    <w:p/>
-    <w:p/>
-    <w:p/>
-    <w:p/>
-    <w:p/>
-    <w:p/>
-    <w:p/>
-    <w:p/>
-    <w:p/>
-    <w:p/>
-    <w:p/>
-    <w:p/>
-    <w:p/>
-    <w:p/>
-    <w:p/>
-    <w:p/>
-    <w:p/>
-    <w:p/>
-    <w:p/>
-    <w:p/>
-    <w:p/>
-    <w:p/>
-    <w:p/>
-    <w:p/>
-    <w:p/>
-    <w:p/>
+    <w:p>
+      <w:pPr>
+        <w:rPr>
+          <w:rFonts w:ascii="Times New Roman" w:hAnsi="Times New Roman" w:cs="Times New Roman"/>
+          <w:b/>
+          <w:sz w:val="24"/>
+          <w:szCs w:val="24"/>
+          <w:u w:val="single"/>
+        </w:rPr>
+      </w:pPr>
+      <w:r>
+        <w:rPr>
+          <w:rFonts w:ascii="Times New Roman" w:hAnsi="Times New Roman" w:cs="Times New Roman"/>
+          <w:b/>
+          <w:sz w:val="24"/>
+          <w:szCs w:val="24"/>
+          <w:u w:val="single"/>
+        </w:rPr>
+        <w:t>EX</w:t>
+      </w:r>
+      <w:r>
+        <w:rPr>
+          <w:rFonts w:ascii="Times New Roman" w:hAnsi="Times New Roman" w:cs="Times New Roman"/>
+          <w:b/>
+          <w:sz w:val="24"/>
+          <w:szCs w:val="24"/>
+          <w:u w:val="single"/>
+        </w:rPr>
+        <w:t>PERIENCE</w:t>
+      </w:r>
+    </w:p>
+    <w:p>
+      <w:pPr>
+        <w:rPr>
+          <w:rFonts w:ascii="Times New Roman" w:hAnsi="Times New Roman" w:cs="Times New Roman"/>
+          <w:b/>
+          <w:sz w:val="24"/>
+          <w:szCs w:val="24"/>
+          <w:u w:val="single"/>
+        </w:rPr>
+      </w:pPr>
+      <w:r>
+        <w:rPr>
+          <w:rFonts w:ascii="Times New Roman" w:hAnsi="Times New Roman" w:cs="Times New Roman"/>
+          <w:b/>
+          <w:sz w:val="24"/>
+          <w:szCs w:val="24"/>
+          <w:u w:val="single"/>
+        </w:rPr>
+        <w:t>EXTRA</w:t>
+      </w:r>
+      <w:r>
+        <w:rPr>
+          <w:rFonts w:ascii="Times New Roman" w:hAnsi="Times New Roman" w:cs="Times New Roman"/>
+          <w:b/>
+          <w:sz w:val="24"/>
+          <w:szCs w:val="24"/>
+          <w:u w:val="single"/>
+        </w:rPr>
+        <w:t>CURRICULAR ACTIVITIES</w:t>
+      </w:r>
+    </w:p>
+    <w:p>
+      <w:pPr>
+        <w:rPr>
+          <w:rFonts w:ascii="Times New Roman" w:hAnsi="Times New Roman" w:cs="Times New Roman"/>
+          <w:b/>
+          <w:sz w:val="24"/>
+          <w:szCs w:val="24"/>
+          <w:u w:val="single"/>
+        </w:rPr>
+      </w:pPr>
+    </w:p>
+    <w:p>
+      <w:pPr>
+        <w:rPr>
+          <w:rFonts w:ascii="Times New Roman" w:hAnsi="Times New Roman" w:cs="Times New Roman"/>
+          <w:b/>
+          <w:sz w:val="24"/>
+          <w:szCs w:val="24"/>
+          <w:u w:val="single"/>
+        </w:rPr>
+      </w:pPr>
+    </w:p>
+    <w:p>
+      <w:pPr>
+        <w:rPr>
+          <w:rFonts w:ascii="Times New Roman" w:hAnsi="Times New Roman" w:cs="Times New Roman"/>
+          <w:b/>
+          <w:sz w:val="24"/>
+          <w:szCs w:val="24"/>
+          <w:u w:val="single"/>
+        </w:rPr>
+      </w:pPr>
+    </w:p>
+    <w:p>
+      <w:pPr>
+        <w:rPr>
+          <w:rFonts w:ascii="Times New Roman" w:hAnsi="Times New Roman" w:cs="Times New Roman"/>
+          <w:b/>
+          <w:sz w:val="24"/>
+          <w:szCs w:val="24"/>
+          <w:u w:val="single"/>
+        </w:rPr>
+      </w:pPr>
+    </w:p>
+    <w:p>
+      <w:pPr>
+        <w:rPr>
+          <w:rFonts w:ascii="Times New Roman" w:hAnsi="Times New Roman" w:cs="Times New Roman"/>
+          <w:b/>
+          <w:sz w:val="24"/>
+          <w:szCs w:val="24"/>
+          <w:u w:val="single"/>
+        </w:rPr>
+      </w:pPr>
+      <w:bookmarkStart w:id="0" w:name="_GoBack"/>
+      <w:bookmarkEnd w:id="0"/>
+    </w:p>
+    <w:p>
+      <w:pPr>
+        <w:pStyle w:val="ListParagraph"/>
+        <w:spacing w:beforeLines="20" w:before="48" w:afterLines="20" w:after="48" w:line="240" w:lineRule="auto"/>
+        <w:ind w:left="0"/>
+        <w:jc w:val="both"/>
+        <w:rPr>
+          <w:rFonts w:ascii="Times New Roman" w:hAnsi="Times New Roman" w:cs="Times New Roman"/>
+          <w:b/>
+          <w:color w:val="000000" w:themeColor="text1"/>
+          <w:sz w:val="24"/>
+          <w:szCs w:val="24"/>
+          <w:u w:val="single"/>
+        </w:rPr>
+      </w:pPr>
+      <w:r>
+        <w:rPr>
+          <w:rFonts w:ascii="Times New Roman" w:hAnsi="Times New Roman" w:cs="Times New Roman"/>
+          <w:b/>
+          <w:color w:val="000000" w:themeColor="text1"/>
+          <w:sz w:val="24"/>
+          <w:szCs w:val="24"/>
+          <w:u w:val="single"/>
+        </w:rPr>
+        <w:t xml:space="preserve">OTHER </w:t>
+      </w:r>
+      <w:r>
+        <w:rPr>
+          <w:rFonts w:ascii="Times New Roman" w:hAnsi="Times New Roman" w:cs="Times New Roman"/>
+          <w:b/>
+          <w:color w:val="000000" w:themeColor="text1"/>
+          <w:sz w:val="24"/>
+          <w:szCs w:val="24"/>
+          <w:u w:val="single"/>
+        </w:rPr>
+        <w:t>SKILLS AND CAPABILITIES</w:t>
+      </w:r>
+    </w:p>
+    <w:p>
+      <w:pPr>
+        <w:pStyle w:val="ListParagraph"/>
+        <w:spacing w:beforeLines="20" w:before="48" w:afterLines="20" w:after="48" w:line="240" w:lineRule="auto"/>
+        <w:ind w:left="0"/>
+        <w:jc w:val="both"/>
+        <w:rPr>
+          <w:rFonts w:ascii="Times New Roman" w:hAnsi="Times New Roman" w:cs="Times New Roman"/>
+          <w:b/>
+          <w:color w:val="000000" w:themeColor="text1"/>
+          <w:sz w:val="24"/>
+          <w:szCs w:val="24"/>
+          <w:u w:val="single"/>
+        </w:rPr>
+      </w:pPr>
+    </w:p>
+    <w:p>
+      <w:pPr>
+        <w:pStyle w:val="ListParagraph"/>
+        <w:numPr>
+          <w:ilvl w:val="0"/>
+          <w:numId w:val="18"/>
+        </w:numPr>
+        <w:autoSpaceDE w:val="0"/>
+        <w:autoSpaceDN w:val="0"/>
+        <w:adjustRightInd w:val="0"/>
+        <w:spacing w:after="0" w:line="240" w:lineRule="auto"/>
+        <w:jc w:val="both"/>
+        <w:rPr>
+          <w:rFonts w:ascii="Times New Roman" w:hAnsi="Times New Roman" w:cs="Times New Roman"/>
+          <w:sz w:val="24"/>
+          <w:szCs w:val="20"/>
+        </w:rPr>
+      </w:pPr>
+      <w:r>
+        <w:rPr>
+          <w:rFonts w:ascii="Times New Roman" w:hAnsi="Times New Roman" w:cs="Times New Roman"/>
+          <w:sz w:val="24"/>
+          <w:szCs w:val="20"/>
+        </w:rPr>
+        <w:t>Ability to think in</w:t>
+      </w:r>
+      <w:r>
+        <w:rPr>
+          <w:rFonts w:ascii="Times New Roman" w:hAnsi="Times New Roman" w:cs="Times New Roman"/>
+          <w:sz w:val="24"/>
+          <w:szCs w:val="20"/>
+        </w:rPr>
+        <w:t>dependently and take initiative</w:t>
+      </w:r>
+    </w:p>
+    <w:p>
+      <w:pPr>
+        <w:pStyle w:val="ListParagraph"/>
+        <w:numPr>
+          <w:ilvl w:val="0"/>
+          <w:numId w:val="18"/>
+        </w:numPr>
+        <w:autoSpaceDE w:val="0"/>
+        <w:autoSpaceDN w:val="0"/>
+        <w:adjustRightInd w:val="0"/>
+        <w:spacing w:after="0" w:line="240" w:lineRule="auto"/>
+        <w:jc w:val="both"/>
+        <w:rPr>
+          <w:rFonts w:ascii="Times New Roman" w:hAnsi="Times New Roman" w:cs="Times New Roman"/>
+          <w:sz w:val="24"/>
+          <w:szCs w:val="20"/>
+        </w:rPr>
+      </w:pPr>
+      <w:r>
+        <w:rPr>
+          <w:rFonts w:ascii="Times New Roman" w:hAnsi="Times New Roman" w:cs="Times New Roman"/>
+          <w:sz w:val="24"/>
+          <w:szCs w:val="20"/>
+        </w:rPr>
+        <w:t>Excellent team player with strong communi</w:t>
+      </w:r>
+      <w:r>
+        <w:rPr>
+          <w:rFonts w:ascii="Times New Roman" w:hAnsi="Times New Roman" w:cs="Times New Roman"/>
+          <w:sz w:val="24"/>
+          <w:szCs w:val="20"/>
+        </w:rPr>
+        <w:t>cation and interpersonal skills</w:t>
+      </w:r>
+    </w:p>
+    <w:p>
+      <w:pPr>
+        <w:pStyle w:val="ListParagraph"/>
+        <w:numPr>
+          <w:ilvl w:val="0"/>
+          <w:numId w:val="18"/>
+        </w:numPr>
+        <w:autoSpaceDE w:val="0"/>
+        <w:autoSpaceDN w:val="0"/>
+        <w:adjustRightInd w:val="0"/>
+        <w:spacing w:after="0" w:line="240" w:lineRule="auto"/>
+        <w:jc w:val="both"/>
+        <w:rPr>
+          <w:rFonts w:ascii="Times New Roman" w:hAnsi="Times New Roman" w:cs="Times New Roman"/>
+          <w:sz w:val="24"/>
+          <w:szCs w:val="20"/>
+        </w:rPr>
+      </w:pPr>
+      <w:r>
+        <w:rPr>
+          <w:rFonts w:ascii="Times New Roman" w:hAnsi="Times New Roman" w:cs="Times New Roman"/>
+          <w:sz w:val="24"/>
+          <w:szCs w:val="20"/>
+        </w:rPr>
+        <w:t>Ability to organize, prioritize and handle multiple</w:t>
+      </w:r>
+      <w:r>
+        <w:rPr>
+          <w:rFonts w:ascii="Times New Roman" w:hAnsi="Times New Roman" w:cs="Times New Roman"/>
+          <w:sz w:val="24"/>
+          <w:szCs w:val="20"/>
+        </w:rPr>
+        <w:t xml:space="preserve"> tasks</w:t>
+      </w:r>
+    </w:p>
+    <w:p>
+      <w:pPr>
+        <w:pStyle w:val="ListParagraph"/>
+        <w:numPr>
+          <w:ilvl w:val="0"/>
+          <w:numId w:val="18"/>
+        </w:numPr>
+        <w:spacing w:beforeLines="20" w:before="48" w:afterLines="20" w:after="48" w:line="240" w:lineRule="auto"/>
+        <w:jc w:val="both"/>
+        <w:rPr>
+          <w:rFonts w:ascii="Times New Roman" w:hAnsi="Times New Roman" w:cs="Times New Roman"/>
+          <w:color w:val="000000" w:themeColor="text1"/>
+          <w:sz w:val="28"/>
+          <w:szCs w:val="24"/>
+        </w:rPr>
+      </w:pPr>
+      <w:r>
+        <w:rPr>
+          <w:rFonts w:ascii="Times New Roman" w:hAnsi="Times New Roman" w:cs="Times New Roman"/>
+          <w:sz w:val="24"/>
+          <w:szCs w:val="20"/>
+        </w:rPr>
+        <w:t>Fluent in English and V</w:t>
+      </w:r>
+      <w:r>
+        <w:rPr>
+          <w:rFonts w:ascii="Times New Roman" w:hAnsi="Times New Roman" w:cs="Times New Roman"/>
+          <w:sz w:val="24"/>
+          <w:szCs w:val="20"/>
+        </w:rPr>
+        <w:t>ietnamese</w:t>
+      </w:r>
+    </w:p>
+    <w:p>
+      <w:pPr>
+        <w:pStyle w:val="ListParagraph"/>
+        <w:numPr>
+          <w:ilvl w:val="0"/>
+          <w:numId w:val="18"/>
+        </w:numPr>
+        <w:spacing w:beforeLines="20" w:before="48" w:afterLines="20" w:after="48" w:line="240" w:lineRule="auto"/>
+        <w:jc w:val="both"/>
+        <w:rPr>
+          <w:rFonts w:ascii="Times New Roman" w:hAnsi="Times New Roman" w:cs="Times New Roman"/>
+          <w:color w:val="000000" w:themeColor="text1"/>
+          <w:sz w:val="24"/>
+          <w:szCs w:val="24"/>
+        </w:rPr>
+      </w:pPr>
+      <w:r>
+        <w:rPr>
+          <w:rFonts w:ascii="Times New Roman" w:hAnsi="Times New Roman" w:cs="Times New Roman"/>
+          <w:sz w:val="24"/>
+          <w:szCs w:val="20"/>
+        </w:rPr>
+        <w:t xml:space="preserve">Excellent </w:t>
+      </w:r>
+      <w:r>
+        <w:rPr>
+          <w:rFonts w:ascii="Times New Roman" w:hAnsi="Times New Roman" w:cs="Times New Roman"/>
+          <w:color w:val="000000" w:themeColor="text1"/>
+          <w:sz w:val="24"/>
+          <w:szCs w:val="24"/>
+        </w:rPr>
+        <w:t>computer skill</w:t>
+      </w:r>
+    </w:p>
+    <w:p>
+      <w:pPr>
+        <w:pStyle w:val="ListParagraph"/>
+        <w:numPr>
+          <w:ilvl w:val="0"/>
+          <w:numId w:val="18"/>
+        </w:numPr>
+        <w:spacing w:beforeLines="20" w:before="48" w:afterLines="20" w:after="48" w:line="240" w:lineRule="auto"/>
+        <w:jc w:val="both"/>
+        <w:rPr>
+          <w:rFonts w:ascii="Times New Roman" w:hAnsi="Times New Roman" w:cs="Times New Roman"/>
+          <w:color w:val="000000" w:themeColor="text1"/>
+          <w:sz w:val="24"/>
+          <w:szCs w:val="24"/>
+        </w:rPr>
+      </w:pPr>
+      <w:r>
+        <w:rPr>
+          <w:rFonts w:ascii="Times New Roman" w:hAnsi="Times New Roman" w:cs="Times New Roman"/>
+          <w:sz w:val="24"/>
+          <w:szCs w:val="20"/>
+        </w:rPr>
+        <w:t xml:space="preserve">Active and creative when solving problem </w:t>
+      </w:r>
+    </w:p>
+    <w:p>
+      <w:pPr>
+        <w:rPr>
+          <w:rFonts w:ascii="Times New Roman" w:hAnsi="Times New Roman" w:cs="Times New Roman"/>
+          <w:sz w:val="24"/>
+          <w:szCs w:val="24"/>
+        </w:rPr>
+      </w:pPr>
+    </w:p>
+    <w:p>
+      <w:pPr>
+        <w:rPr>
+          <w:rFonts w:ascii="Times New Roman" w:hAnsi="Times New Roman" w:cs="Times New Roman"/>
+          <w:sz w:val="24"/>
+          <w:szCs w:val="24"/>
+        </w:rPr>
+      </w:pPr>
+    </w:p>
+    <w:p>
+      <w:pPr>
+        <w:rPr>
+          <w:rFonts w:ascii="Times New Roman" w:hAnsi="Times New Roman" w:cs="Times New Roman"/>
+          <w:sz w:val="24"/>
+          <w:szCs w:val="24"/>
+        </w:rPr>
+      </w:pPr>
+    </w:p>
+    <w:p>
+      <w:pPr>
+        <w:rPr>
+          <w:rFonts w:ascii="Times New Roman" w:hAnsi="Times New Roman" w:cs="Times New Roman"/>
+          <w:sz w:val="24"/>
+          <w:szCs w:val="24"/>
+        </w:rPr>
+      </w:pPr>
+    </w:p>
     <w:sectPr>
       <w:headerReference w:type="default" r:id="rId9"/>
       <w:pgSz w:w="12240" w:h="15840"/>
@@ -1152,6 +1518,2503 @@
       <w:lvlJc w:val="left"/>
     </w:lvl>
   </w:abstractNum>
+  <w:abstractNum w:abstractNumId="1">
+    <w:nsid w:val="06790BB3"/>
+    <w:multiLevelType w:val="multilevel"/>
+    <w:tmpl w:val="1AD6E444"/>
+    <w:lvl w:ilvl="0">
+      <w:start w:val="1"/>
+      <w:numFmt w:val="bullet"/>
+      <w:lvlText w:val=""/>
+      <w:lvlJc w:val="left"/>
+      <w:pPr>
+        <w:tabs>
+          <w:tab w:val="num" w:pos="720"/>
+        </w:tabs>
+        <w:ind w:left="720" w:hanging="360"/>
+      </w:pPr>
+      <w:rPr>
+        <w:rFonts w:ascii="Symbol" w:hAnsi="Symbol" w:hint="default"/>
+        <w:sz w:val="20"/>
+      </w:rPr>
+    </w:lvl>
+    <w:lvl w:ilvl="1" w:tentative="1">
+      <w:start w:val="1"/>
+      <w:numFmt w:val="bullet"/>
+      <w:lvlText w:val="o"/>
+      <w:lvlJc w:val="left"/>
+      <w:pPr>
+        <w:tabs>
+          <w:tab w:val="num" w:pos="1440"/>
+        </w:tabs>
+        <w:ind w:left="1440" w:hanging="360"/>
+      </w:pPr>
+      <w:rPr>
+        <w:rFonts w:ascii="Courier New" w:hAnsi="Courier New" w:hint="default"/>
+        <w:sz w:val="20"/>
+      </w:rPr>
+    </w:lvl>
+    <w:lvl w:ilvl="2" w:tentative="1">
+      <w:start w:val="1"/>
+      <w:numFmt w:val="bullet"/>
+      <w:lvlText w:val=""/>
+      <w:lvlJc w:val="left"/>
+      <w:pPr>
+        <w:tabs>
+          <w:tab w:val="num" w:pos="2160"/>
+        </w:tabs>
+        <w:ind w:left="2160" w:hanging="360"/>
+      </w:pPr>
+      <w:rPr>
+        <w:rFonts w:ascii="Wingdings" w:hAnsi="Wingdings" w:hint="default"/>
+        <w:sz w:val="20"/>
+      </w:rPr>
+    </w:lvl>
+    <w:lvl w:ilvl="3" w:tentative="1">
+      <w:start w:val="1"/>
+      <w:numFmt w:val="bullet"/>
+      <w:lvlText w:val=""/>
+      <w:lvlJc w:val="left"/>
+      <w:pPr>
+        <w:tabs>
+          <w:tab w:val="num" w:pos="2880"/>
+        </w:tabs>
+        <w:ind w:left="2880" w:hanging="360"/>
+      </w:pPr>
+      <w:rPr>
+        <w:rFonts w:ascii="Wingdings" w:hAnsi="Wingdings" w:hint="default"/>
+        <w:sz w:val="20"/>
+      </w:rPr>
+    </w:lvl>
+    <w:lvl w:ilvl="4" w:tentative="1">
+      <w:start w:val="1"/>
+      <w:numFmt w:val="bullet"/>
+      <w:lvlText w:val=""/>
+      <w:lvlJc w:val="left"/>
+      <w:pPr>
+        <w:tabs>
+          <w:tab w:val="num" w:pos="3600"/>
+        </w:tabs>
+        <w:ind w:left="3600" w:hanging="360"/>
+      </w:pPr>
+      <w:rPr>
+        <w:rFonts w:ascii="Wingdings" w:hAnsi="Wingdings" w:hint="default"/>
+        <w:sz w:val="20"/>
+      </w:rPr>
+    </w:lvl>
+    <w:lvl w:ilvl="5" w:tentative="1">
+      <w:start w:val="1"/>
+      <w:numFmt w:val="bullet"/>
+      <w:lvlText w:val=""/>
+      <w:lvlJc w:val="left"/>
+      <w:pPr>
+        <w:tabs>
+          <w:tab w:val="num" w:pos="4320"/>
+        </w:tabs>
+        <w:ind w:left="4320" w:hanging="360"/>
+      </w:pPr>
+      <w:rPr>
+        <w:rFonts w:ascii="Wingdings" w:hAnsi="Wingdings" w:hint="default"/>
+        <w:sz w:val="20"/>
+      </w:rPr>
+    </w:lvl>
+    <w:lvl w:ilvl="6" w:tentative="1">
+      <w:start w:val="1"/>
+      <w:numFmt w:val="bullet"/>
+      <w:lvlText w:val=""/>
+      <w:lvlJc w:val="left"/>
+      <w:pPr>
+        <w:tabs>
+          <w:tab w:val="num" w:pos="5040"/>
+        </w:tabs>
+        <w:ind w:left="5040" w:hanging="360"/>
+      </w:pPr>
+      <w:rPr>
+        <w:rFonts w:ascii="Wingdings" w:hAnsi="Wingdings" w:hint="default"/>
+        <w:sz w:val="20"/>
+      </w:rPr>
+    </w:lvl>
+    <w:lvl w:ilvl="7" w:tentative="1">
+      <w:start w:val="1"/>
+      <w:numFmt w:val="bullet"/>
+      <w:lvlText w:val=""/>
+      <w:lvlJc w:val="left"/>
+      <w:pPr>
+        <w:tabs>
+          <w:tab w:val="num" w:pos="5760"/>
+        </w:tabs>
+        <w:ind w:left="5760" w:hanging="360"/>
+      </w:pPr>
+      <w:rPr>
+        <w:rFonts w:ascii="Wingdings" w:hAnsi="Wingdings" w:hint="default"/>
+        <w:sz w:val="20"/>
+      </w:rPr>
+    </w:lvl>
+    <w:lvl w:ilvl="8" w:tentative="1">
+      <w:start w:val="1"/>
+      <w:numFmt w:val="bullet"/>
+      <w:lvlText w:val=""/>
+      <w:lvlJc w:val="left"/>
+      <w:pPr>
+        <w:tabs>
+          <w:tab w:val="num" w:pos="6480"/>
+        </w:tabs>
+        <w:ind w:left="6480" w:hanging="360"/>
+      </w:pPr>
+      <w:rPr>
+        <w:rFonts w:ascii="Wingdings" w:hAnsi="Wingdings" w:hint="default"/>
+        <w:sz w:val="20"/>
+      </w:rPr>
+    </w:lvl>
+  </w:abstractNum>
+  <w:abstractNum w:abstractNumId="2">
+    <w:nsid w:val="0BE21892"/>
+    <w:multiLevelType w:val="multilevel"/>
+    <w:tmpl w:val="B8F03FAC"/>
+    <w:lvl w:ilvl="0">
+      <w:start w:val="1"/>
+      <w:numFmt w:val="bullet"/>
+      <w:lvlText w:val=""/>
+      <w:lvlJc w:val="left"/>
+      <w:pPr>
+        <w:tabs>
+          <w:tab w:val="num" w:pos="720"/>
+        </w:tabs>
+        <w:ind w:left="720" w:hanging="360"/>
+      </w:pPr>
+      <w:rPr>
+        <w:rFonts w:ascii="Symbol" w:hAnsi="Symbol" w:hint="default"/>
+        <w:sz w:val="20"/>
+      </w:rPr>
+    </w:lvl>
+    <w:lvl w:ilvl="1" w:tentative="1">
+      <w:start w:val="1"/>
+      <w:numFmt w:val="bullet"/>
+      <w:lvlText w:val="o"/>
+      <w:lvlJc w:val="left"/>
+      <w:pPr>
+        <w:tabs>
+          <w:tab w:val="num" w:pos="1440"/>
+        </w:tabs>
+        <w:ind w:left="1440" w:hanging="360"/>
+      </w:pPr>
+      <w:rPr>
+        <w:rFonts w:ascii="Courier New" w:hAnsi="Courier New" w:hint="default"/>
+        <w:sz w:val="20"/>
+      </w:rPr>
+    </w:lvl>
+    <w:lvl w:ilvl="2" w:tentative="1">
+      <w:start w:val="1"/>
+      <w:numFmt w:val="bullet"/>
+      <w:lvlText w:val=""/>
+      <w:lvlJc w:val="left"/>
+      <w:pPr>
+        <w:tabs>
+          <w:tab w:val="num" w:pos="2160"/>
+        </w:tabs>
+        <w:ind w:left="2160" w:hanging="360"/>
+      </w:pPr>
+      <w:rPr>
+        <w:rFonts w:ascii="Wingdings" w:hAnsi="Wingdings" w:hint="default"/>
+        <w:sz w:val="20"/>
+      </w:rPr>
+    </w:lvl>
+    <w:lvl w:ilvl="3" w:tentative="1">
+      <w:start w:val="1"/>
+      <w:numFmt w:val="bullet"/>
+      <w:lvlText w:val=""/>
+      <w:lvlJc w:val="left"/>
+      <w:pPr>
+        <w:tabs>
+          <w:tab w:val="num" w:pos="2880"/>
+        </w:tabs>
+        <w:ind w:left="2880" w:hanging="360"/>
+      </w:pPr>
+      <w:rPr>
+        <w:rFonts w:ascii="Wingdings" w:hAnsi="Wingdings" w:hint="default"/>
+        <w:sz w:val="20"/>
+      </w:rPr>
+    </w:lvl>
+    <w:lvl w:ilvl="4" w:tentative="1">
+      <w:start w:val="1"/>
+      <w:numFmt w:val="bullet"/>
+      <w:lvlText w:val=""/>
+      <w:lvlJc w:val="left"/>
+      <w:pPr>
+        <w:tabs>
+          <w:tab w:val="num" w:pos="3600"/>
+        </w:tabs>
+        <w:ind w:left="3600" w:hanging="360"/>
+      </w:pPr>
+      <w:rPr>
+        <w:rFonts w:ascii="Wingdings" w:hAnsi="Wingdings" w:hint="default"/>
+        <w:sz w:val="20"/>
+      </w:rPr>
+    </w:lvl>
+    <w:lvl w:ilvl="5" w:tentative="1">
+      <w:start w:val="1"/>
+      <w:numFmt w:val="bullet"/>
+      <w:lvlText w:val=""/>
+      <w:lvlJc w:val="left"/>
+      <w:pPr>
+        <w:tabs>
+          <w:tab w:val="num" w:pos="4320"/>
+        </w:tabs>
+        <w:ind w:left="4320" w:hanging="360"/>
+      </w:pPr>
+      <w:rPr>
+        <w:rFonts w:ascii="Wingdings" w:hAnsi="Wingdings" w:hint="default"/>
+        <w:sz w:val="20"/>
+      </w:rPr>
+    </w:lvl>
+    <w:lvl w:ilvl="6" w:tentative="1">
+      <w:start w:val="1"/>
+      <w:numFmt w:val="bullet"/>
+      <w:lvlText w:val=""/>
+      <w:lvlJc w:val="left"/>
+      <w:pPr>
+        <w:tabs>
+          <w:tab w:val="num" w:pos="5040"/>
+        </w:tabs>
+        <w:ind w:left="5040" w:hanging="360"/>
+      </w:pPr>
+      <w:rPr>
+        <w:rFonts w:ascii="Wingdings" w:hAnsi="Wingdings" w:hint="default"/>
+        <w:sz w:val="20"/>
+      </w:rPr>
+    </w:lvl>
+    <w:lvl w:ilvl="7" w:tentative="1">
+      <w:start w:val="1"/>
+      <w:numFmt w:val="bullet"/>
+      <w:lvlText w:val=""/>
+      <w:lvlJc w:val="left"/>
+      <w:pPr>
+        <w:tabs>
+          <w:tab w:val="num" w:pos="5760"/>
+        </w:tabs>
+        <w:ind w:left="5760" w:hanging="360"/>
+      </w:pPr>
+      <w:rPr>
+        <w:rFonts w:ascii="Wingdings" w:hAnsi="Wingdings" w:hint="default"/>
+        <w:sz w:val="20"/>
+      </w:rPr>
+    </w:lvl>
+    <w:lvl w:ilvl="8" w:tentative="1">
+      <w:start w:val="1"/>
+      <w:numFmt w:val="bullet"/>
+      <w:lvlText w:val=""/>
+      <w:lvlJc w:val="left"/>
+      <w:pPr>
+        <w:tabs>
+          <w:tab w:val="num" w:pos="6480"/>
+        </w:tabs>
+        <w:ind w:left="6480" w:hanging="360"/>
+      </w:pPr>
+      <w:rPr>
+        <w:rFonts w:ascii="Wingdings" w:hAnsi="Wingdings" w:hint="default"/>
+        <w:sz w:val="20"/>
+      </w:rPr>
+    </w:lvl>
+  </w:abstractNum>
+  <w:abstractNum w:abstractNumId="3">
+    <w:nsid w:val="182A4814"/>
+    <w:multiLevelType w:val="multilevel"/>
+    <w:tmpl w:val="B9E03D78"/>
+    <w:lvl w:ilvl="0">
+      <w:start w:val="1"/>
+      <w:numFmt w:val="bullet"/>
+      <w:lvlText w:val=""/>
+      <w:lvlJc w:val="left"/>
+      <w:pPr>
+        <w:tabs>
+          <w:tab w:val="num" w:pos="720"/>
+        </w:tabs>
+        <w:ind w:left="720" w:hanging="360"/>
+      </w:pPr>
+      <w:rPr>
+        <w:rFonts w:ascii="Symbol" w:hAnsi="Symbol" w:hint="default"/>
+        <w:sz w:val="20"/>
+      </w:rPr>
+    </w:lvl>
+    <w:lvl w:ilvl="1" w:tentative="1">
+      <w:start w:val="1"/>
+      <w:numFmt w:val="bullet"/>
+      <w:lvlText w:val="o"/>
+      <w:lvlJc w:val="left"/>
+      <w:pPr>
+        <w:tabs>
+          <w:tab w:val="num" w:pos="1440"/>
+        </w:tabs>
+        <w:ind w:left="1440" w:hanging="360"/>
+      </w:pPr>
+      <w:rPr>
+        <w:rFonts w:ascii="Courier New" w:hAnsi="Courier New" w:hint="default"/>
+        <w:sz w:val="20"/>
+      </w:rPr>
+    </w:lvl>
+    <w:lvl w:ilvl="2" w:tentative="1">
+      <w:start w:val="1"/>
+      <w:numFmt w:val="bullet"/>
+      <w:lvlText w:val=""/>
+      <w:lvlJc w:val="left"/>
+      <w:pPr>
+        <w:tabs>
+          <w:tab w:val="num" w:pos="2160"/>
+        </w:tabs>
+        <w:ind w:left="2160" w:hanging="360"/>
+      </w:pPr>
+      <w:rPr>
+        <w:rFonts w:ascii="Wingdings" w:hAnsi="Wingdings" w:hint="default"/>
+        <w:sz w:val="20"/>
+      </w:rPr>
+    </w:lvl>
+    <w:lvl w:ilvl="3" w:tentative="1">
+      <w:start w:val="1"/>
+      <w:numFmt w:val="bullet"/>
+      <w:lvlText w:val=""/>
+      <w:lvlJc w:val="left"/>
+      <w:pPr>
+        <w:tabs>
+          <w:tab w:val="num" w:pos="2880"/>
+        </w:tabs>
+        <w:ind w:left="2880" w:hanging="360"/>
+      </w:pPr>
+      <w:rPr>
+        <w:rFonts w:ascii="Wingdings" w:hAnsi="Wingdings" w:hint="default"/>
+        <w:sz w:val="20"/>
+      </w:rPr>
+    </w:lvl>
+    <w:lvl w:ilvl="4" w:tentative="1">
+      <w:start w:val="1"/>
+      <w:numFmt w:val="bullet"/>
+      <w:lvlText w:val=""/>
+      <w:lvlJc w:val="left"/>
+      <w:pPr>
+        <w:tabs>
+          <w:tab w:val="num" w:pos="3600"/>
+        </w:tabs>
+        <w:ind w:left="3600" w:hanging="360"/>
+      </w:pPr>
+      <w:rPr>
+        <w:rFonts w:ascii="Wingdings" w:hAnsi="Wingdings" w:hint="default"/>
+        <w:sz w:val="20"/>
+      </w:rPr>
+    </w:lvl>
+    <w:lvl w:ilvl="5" w:tentative="1">
+      <w:start w:val="1"/>
+      <w:numFmt w:val="bullet"/>
+      <w:lvlText w:val=""/>
+      <w:lvlJc w:val="left"/>
+      <w:pPr>
+        <w:tabs>
+          <w:tab w:val="num" w:pos="4320"/>
+        </w:tabs>
+        <w:ind w:left="4320" w:hanging="360"/>
+      </w:pPr>
+      <w:rPr>
+        <w:rFonts w:ascii="Wingdings" w:hAnsi="Wingdings" w:hint="default"/>
+        <w:sz w:val="20"/>
+      </w:rPr>
+    </w:lvl>
+    <w:lvl w:ilvl="6" w:tentative="1">
+      <w:start w:val="1"/>
+      <w:numFmt w:val="bullet"/>
+      <w:lvlText w:val=""/>
+      <w:lvlJc w:val="left"/>
+      <w:pPr>
+        <w:tabs>
+          <w:tab w:val="num" w:pos="5040"/>
+        </w:tabs>
+        <w:ind w:left="5040" w:hanging="360"/>
+      </w:pPr>
+      <w:rPr>
+        <w:rFonts w:ascii="Wingdings" w:hAnsi="Wingdings" w:hint="default"/>
+        <w:sz w:val="20"/>
+      </w:rPr>
+    </w:lvl>
+    <w:lvl w:ilvl="7" w:tentative="1">
+      <w:start w:val="1"/>
+      <w:numFmt w:val="bullet"/>
+      <w:lvlText w:val=""/>
+      <w:lvlJc w:val="left"/>
+      <w:pPr>
+        <w:tabs>
+          <w:tab w:val="num" w:pos="5760"/>
+        </w:tabs>
+        <w:ind w:left="5760" w:hanging="360"/>
+      </w:pPr>
+      <w:rPr>
+        <w:rFonts w:ascii="Wingdings" w:hAnsi="Wingdings" w:hint="default"/>
+        <w:sz w:val="20"/>
+      </w:rPr>
+    </w:lvl>
+    <w:lvl w:ilvl="8" w:tentative="1">
+      <w:start w:val="1"/>
+      <w:numFmt w:val="bullet"/>
+      <w:lvlText w:val=""/>
+      <w:lvlJc w:val="left"/>
+      <w:pPr>
+        <w:tabs>
+          <w:tab w:val="num" w:pos="6480"/>
+        </w:tabs>
+        <w:ind w:left="6480" w:hanging="360"/>
+      </w:pPr>
+      <w:rPr>
+        <w:rFonts w:ascii="Wingdings" w:hAnsi="Wingdings" w:hint="default"/>
+        <w:sz w:val="20"/>
+      </w:rPr>
+    </w:lvl>
+  </w:abstractNum>
+  <w:abstractNum w:abstractNumId="4">
+    <w:nsid w:val="188729E0"/>
+    <w:multiLevelType w:val="multilevel"/>
+    <w:tmpl w:val="47DA02BE"/>
+    <w:lvl w:ilvl="0">
+      <w:start w:val="1"/>
+      <w:numFmt w:val="bullet"/>
+      <w:lvlText w:val=""/>
+      <w:lvlJc w:val="left"/>
+      <w:pPr>
+        <w:tabs>
+          <w:tab w:val="num" w:pos="720"/>
+        </w:tabs>
+        <w:ind w:left="720" w:hanging="360"/>
+      </w:pPr>
+      <w:rPr>
+        <w:rFonts w:ascii="Symbol" w:hAnsi="Symbol" w:hint="default"/>
+        <w:sz w:val="20"/>
+      </w:rPr>
+    </w:lvl>
+    <w:lvl w:ilvl="1" w:tentative="1">
+      <w:start w:val="1"/>
+      <w:numFmt w:val="bullet"/>
+      <w:lvlText w:val="o"/>
+      <w:lvlJc w:val="left"/>
+      <w:pPr>
+        <w:tabs>
+          <w:tab w:val="num" w:pos="1440"/>
+        </w:tabs>
+        <w:ind w:left="1440" w:hanging="360"/>
+      </w:pPr>
+      <w:rPr>
+        <w:rFonts w:ascii="Courier New" w:hAnsi="Courier New" w:hint="default"/>
+        <w:sz w:val="20"/>
+      </w:rPr>
+    </w:lvl>
+    <w:lvl w:ilvl="2" w:tentative="1">
+      <w:start w:val="1"/>
+      <w:numFmt w:val="bullet"/>
+      <w:lvlText w:val=""/>
+      <w:lvlJc w:val="left"/>
+      <w:pPr>
+        <w:tabs>
+          <w:tab w:val="num" w:pos="2160"/>
+        </w:tabs>
+        <w:ind w:left="2160" w:hanging="360"/>
+      </w:pPr>
+      <w:rPr>
+        <w:rFonts w:ascii="Wingdings" w:hAnsi="Wingdings" w:hint="default"/>
+        <w:sz w:val="20"/>
+      </w:rPr>
+    </w:lvl>
+    <w:lvl w:ilvl="3" w:tentative="1">
+      <w:start w:val="1"/>
+      <w:numFmt w:val="bullet"/>
+      <w:lvlText w:val=""/>
+      <w:lvlJc w:val="left"/>
+      <w:pPr>
+        <w:tabs>
+          <w:tab w:val="num" w:pos="2880"/>
+        </w:tabs>
+        <w:ind w:left="2880" w:hanging="360"/>
+      </w:pPr>
+      <w:rPr>
+        <w:rFonts w:ascii="Wingdings" w:hAnsi="Wingdings" w:hint="default"/>
+        <w:sz w:val="20"/>
+      </w:rPr>
+    </w:lvl>
+    <w:lvl w:ilvl="4" w:tentative="1">
+      <w:start w:val="1"/>
+      <w:numFmt w:val="bullet"/>
+      <w:lvlText w:val=""/>
+      <w:lvlJc w:val="left"/>
+      <w:pPr>
+        <w:tabs>
+          <w:tab w:val="num" w:pos="3600"/>
+        </w:tabs>
+        <w:ind w:left="3600" w:hanging="360"/>
+      </w:pPr>
+      <w:rPr>
+        <w:rFonts w:ascii="Wingdings" w:hAnsi="Wingdings" w:hint="default"/>
+        <w:sz w:val="20"/>
+      </w:rPr>
+    </w:lvl>
+    <w:lvl w:ilvl="5" w:tentative="1">
+      <w:start w:val="1"/>
+      <w:numFmt w:val="bullet"/>
+      <w:lvlText w:val=""/>
+      <w:lvlJc w:val="left"/>
+      <w:pPr>
+        <w:tabs>
+          <w:tab w:val="num" w:pos="4320"/>
+        </w:tabs>
+        <w:ind w:left="4320" w:hanging="360"/>
+      </w:pPr>
+      <w:rPr>
+        <w:rFonts w:ascii="Wingdings" w:hAnsi="Wingdings" w:hint="default"/>
+        <w:sz w:val="20"/>
+      </w:rPr>
+    </w:lvl>
+    <w:lvl w:ilvl="6" w:tentative="1">
+      <w:start w:val="1"/>
+      <w:numFmt w:val="bullet"/>
+      <w:lvlText w:val=""/>
+      <w:lvlJc w:val="left"/>
+      <w:pPr>
+        <w:tabs>
+          <w:tab w:val="num" w:pos="5040"/>
+        </w:tabs>
+        <w:ind w:left="5040" w:hanging="360"/>
+      </w:pPr>
+      <w:rPr>
+        <w:rFonts w:ascii="Wingdings" w:hAnsi="Wingdings" w:hint="default"/>
+        <w:sz w:val="20"/>
+      </w:rPr>
+    </w:lvl>
+    <w:lvl w:ilvl="7" w:tentative="1">
+      <w:start w:val="1"/>
+      <w:numFmt w:val="bullet"/>
+      <w:lvlText w:val=""/>
+      <w:lvlJc w:val="left"/>
+      <w:pPr>
+        <w:tabs>
+          <w:tab w:val="num" w:pos="5760"/>
+        </w:tabs>
+        <w:ind w:left="5760" w:hanging="360"/>
+      </w:pPr>
+      <w:rPr>
+        <w:rFonts w:ascii="Wingdings" w:hAnsi="Wingdings" w:hint="default"/>
+        <w:sz w:val="20"/>
+      </w:rPr>
+    </w:lvl>
+    <w:lvl w:ilvl="8" w:tentative="1">
+      <w:start w:val="1"/>
+      <w:numFmt w:val="bullet"/>
+      <w:lvlText w:val=""/>
+      <w:lvlJc w:val="left"/>
+      <w:pPr>
+        <w:tabs>
+          <w:tab w:val="num" w:pos="6480"/>
+        </w:tabs>
+        <w:ind w:left="6480" w:hanging="360"/>
+      </w:pPr>
+      <w:rPr>
+        <w:rFonts w:ascii="Wingdings" w:hAnsi="Wingdings" w:hint="default"/>
+        <w:sz w:val="20"/>
+      </w:rPr>
+    </w:lvl>
+  </w:abstractNum>
+  <w:abstractNum w:abstractNumId="5">
+    <w:nsid w:val="1AEF07A7"/>
+    <w:multiLevelType w:val="multilevel"/>
+    <w:tmpl w:val="A6689580"/>
+    <w:lvl w:ilvl="0">
+      <w:start w:val="1"/>
+      <w:numFmt w:val="bullet"/>
+      <w:lvlText w:val=""/>
+      <w:lvlJc w:val="left"/>
+      <w:pPr>
+        <w:tabs>
+          <w:tab w:val="num" w:pos="720"/>
+        </w:tabs>
+        <w:ind w:left="720" w:hanging="360"/>
+      </w:pPr>
+      <w:rPr>
+        <w:rFonts w:ascii="Symbol" w:hAnsi="Symbol" w:hint="default"/>
+        <w:sz w:val="20"/>
+      </w:rPr>
+    </w:lvl>
+    <w:lvl w:ilvl="1" w:tentative="1">
+      <w:start w:val="1"/>
+      <w:numFmt w:val="bullet"/>
+      <w:lvlText w:val="o"/>
+      <w:lvlJc w:val="left"/>
+      <w:pPr>
+        <w:tabs>
+          <w:tab w:val="num" w:pos="1440"/>
+        </w:tabs>
+        <w:ind w:left="1440" w:hanging="360"/>
+      </w:pPr>
+      <w:rPr>
+        <w:rFonts w:ascii="Courier New" w:hAnsi="Courier New" w:hint="default"/>
+        <w:sz w:val="20"/>
+      </w:rPr>
+    </w:lvl>
+    <w:lvl w:ilvl="2" w:tentative="1">
+      <w:start w:val="1"/>
+      <w:numFmt w:val="bullet"/>
+      <w:lvlText w:val=""/>
+      <w:lvlJc w:val="left"/>
+      <w:pPr>
+        <w:tabs>
+          <w:tab w:val="num" w:pos="2160"/>
+        </w:tabs>
+        <w:ind w:left="2160" w:hanging="360"/>
+      </w:pPr>
+      <w:rPr>
+        <w:rFonts w:ascii="Wingdings" w:hAnsi="Wingdings" w:hint="default"/>
+        <w:sz w:val="20"/>
+      </w:rPr>
+    </w:lvl>
+    <w:lvl w:ilvl="3" w:tentative="1">
+      <w:start w:val="1"/>
+      <w:numFmt w:val="bullet"/>
+      <w:lvlText w:val=""/>
+      <w:lvlJc w:val="left"/>
+      <w:pPr>
+        <w:tabs>
+          <w:tab w:val="num" w:pos="2880"/>
+        </w:tabs>
+        <w:ind w:left="2880" w:hanging="360"/>
+      </w:pPr>
+      <w:rPr>
+        <w:rFonts w:ascii="Wingdings" w:hAnsi="Wingdings" w:hint="default"/>
+        <w:sz w:val="20"/>
+      </w:rPr>
+    </w:lvl>
+    <w:lvl w:ilvl="4" w:tentative="1">
+      <w:start w:val="1"/>
+      <w:numFmt w:val="bullet"/>
+      <w:lvlText w:val=""/>
+      <w:lvlJc w:val="left"/>
+      <w:pPr>
+        <w:tabs>
+          <w:tab w:val="num" w:pos="3600"/>
+        </w:tabs>
+        <w:ind w:left="3600" w:hanging="360"/>
+      </w:pPr>
+      <w:rPr>
+        <w:rFonts w:ascii="Wingdings" w:hAnsi="Wingdings" w:hint="default"/>
+        <w:sz w:val="20"/>
+      </w:rPr>
+    </w:lvl>
+    <w:lvl w:ilvl="5" w:tentative="1">
+      <w:start w:val="1"/>
+      <w:numFmt w:val="bullet"/>
+      <w:lvlText w:val=""/>
+      <w:lvlJc w:val="left"/>
+      <w:pPr>
+        <w:tabs>
+          <w:tab w:val="num" w:pos="4320"/>
+        </w:tabs>
+        <w:ind w:left="4320" w:hanging="360"/>
+      </w:pPr>
+      <w:rPr>
+        <w:rFonts w:ascii="Wingdings" w:hAnsi="Wingdings" w:hint="default"/>
+        <w:sz w:val="20"/>
+      </w:rPr>
+    </w:lvl>
+    <w:lvl w:ilvl="6" w:tentative="1">
+      <w:start w:val="1"/>
+      <w:numFmt w:val="bullet"/>
+      <w:lvlText w:val=""/>
+      <w:lvlJc w:val="left"/>
+      <w:pPr>
+        <w:tabs>
+          <w:tab w:val="num" w:pos="5040"/>
+        </w:tabs>
+        <w:ind w:left="5040" w:hanging="360"/>
+      </w:pPr>
+      <w:rPr>
+        <w:rFonts w:ascii="Wingdings" w:hAnsi="Wingdings" w:hint="default"/>
+        <w:sz w:val="20"/>
+      </w:rPr>
+    </w:lvl>
+    <w:lvl w:ilvl="7" w:tentative="1">
+      <w:start w:val="1"/>
+      <w:numFmt w:val="bullet"/>
+      <w:lvlText w:val=""/>
+      <w:lvlJc w:val="left"/>
+      <w:pPr>
+        <w:tabs>
+          <w:tab w:val="num" w:pos="5760"/>
+        </w:tabs>
+        <w:ind w:left="5760" w:hanging="360"/>
+      </w:pPr>
+      <w:rPr>
+        <w:rFonts w:ascii="Wingdings" w:hAnsi="Wingdings" w:hint="default"/>
+        <w:sz w:val="20"/>
+      </w:rPr>
+    </w:lvl>
+    <w:lvl w:ilvl="8" w:tentative="1">
+      <w:start w:val="1"/>
+      <w:numFmt w:val="bullet"/>
+      <w:lvlText w:val=""/>
+      <w:lvlJc w:val="left"/>
+      <w:pPr>
+        <w:tabs>
+          <w:tab w:val="num" w:pos="6480"/>
+        </w:tabs>
+        <w:ind w:left="6480" w:hanging="360"/>
+      </w:pPr>
+      <w:rPr>
+        <w:rFonts w:ascii="Wingdings" w:hAnsi="Wingdings" w:hint="default"/>
+        <w:sz w:val="20"/>
+      </w:rPr>
+    </w:lvl>
+  </w:abstractNum>
+  <w:abstractNum w:abstractNumId="6">
+    <w:nsid w:val="2F2B3BBB"/>
+    <w:multiLevelType w:val="multilevel"/>
+    <w:tmpl w:val="57BC23AC"/>
+    <w:lvl w:ilvl="0">
+      <w:start w:val="1"/>
+      <w:numFmt w:val="bullet"/>
+      <w:lvlText w:val=""/>
+      <w:lvlJc w:val="left"/>
+      <w:pPr>
+        <w:tabs>
+          <w:tab w:val="num" w:pos="720"/>
+        </w:tabs>
+        <w:ind w:left="720" w:hanging="360"/>
+      </w:pPr>
+      <w:rPr>
+        <w:rFonts w:ascii="Symbol" w:hAnsi="Symbol" w:hint="default"/>
+        <w:sz w:val="20"/>
+      </w:rPr>
+    </w:lvl>
+    <w:lvl w:ilvl="1" w:tentative="1">
+      <w:start w:val="1"/>
+      <w:numFmt w:val="bullet"/>
+      <w:lvlText w:val="o"/>
+      <w:lvlJc w:val="left"/>
+      <w:pPr>
+        <w:tabs>
+          <w:tab w:val="num" w:pos="1440"/>
+        </w:tabs>
+        <w:ind w:left="1440" w:hanging="360"/>
+      </w:pPr>
+      <w:rPr>
+        <w:rFonts w:ascii="Courier New" w:hAnsi="Courier New" w:hint="default"/>
+        <w:sz w:val="20"/>
+      </w:rPr>
+    </w:lvl>
+    <w:lvl w:ilvl="2" w:tentative="1">
+      <w:start w:val="1"/>
+      <w:numFmt w:val="bullet"/>
+      <w:lvlText w:val=""/>
+      <w:lvlJc w:val="left"/>
+      <w:pPr>
+        <w:tabs>
+          <w:tab w:val="num" w:pos="2160"/>
+        </w:tabs>
+        <w:ind w:left="2160" w:hanging="360"/>
+      </w:pPr>
+      <w:rPr>
+        <w:rFonts w:ascii="Wingdings" w:hAnsi="Wingdings" w:hint="default"/>
+        <w:sz w:val="20"/>
+      </w:rPr>
+    </w:lvl>
+    <w:lvl w:ilvl="3" w:tentative="1">
+      <w:start w:val="1"/>
+      <w:numFmt w:val="bullet"/>
+      <w:lvlText w:val=""/>
+      <w:lvlJc w:val="left"/>
+      <w:pPr>
+        <w:tabs>
+          <w:tab w:val="num" w:pos="2880"/>
+        </w:tabs>
+        <w:ind w:left="2880" w:hanging="360"/>
+      </w:pPr>
+      <w:rPr>
+        <w:rFonts w:ascii="Wingdings" w:hAnsi="Wingdings" w:hint="default"/>
+        <w:sz w:val="20"/>
+      </w:rPr>
+    </w:lvl>
+    <w:lvl w:ilvl="4" w:tentative="1">
+      <w:start w:val="1"/>
+      <w:numFmt w:val="bullet"/>
+      <w:lvlText w:val=""/>
+      <w:lvlJc w:val="left"/>
+      <w:pPr>
+        <w:tabs>
+          <w:tab w:val="num" w:pos="3600"/>
+        </w:tabs>
+        <w:ind w:left="3600" w:hanging="360"/>
+      </w:pPr>
+      <w:rPr>
+        <w:rFonts w:ascii="Wingdings" w:hAnsi="Wingdings" w:hint="default"/>
+        <w:sz w:val="20"/>
+      </w:rPr>
+    </w:lvl>
+    <w:lvl w:ilvl="5" w:tentative="1">
+      <w:start w:val="1"/>
+      <w:numFmt w:val="bullet"/>
+      <w:lvlText w:val=""/>
+      <w:lvlJc w:val="left"/>
+      <w:pPr>
+        <w:tabs>
+          <w:tab w:val="num" w:pos="4320"/>
+        </w:tabs>
+        <w:ind w:left="4320" w:hanging="360"/>
+      </w:pPr>
+      <w:rPr>
+        <w:rFonts w:ascii="Wingdings" w:hAnsi="Wingdings" w:hint="default"/>
+        <w:sz w:val="20"/>
+      </w:rPr>
+    </w:lvl>
+    <w:lvl w:ilvl="6" w:tentative="1">
+      <w:start w:val="1"/>
+      <w:numFmt w:val="bullet"/>
+      <w:lvlText w:val=""/>
+      <w:lvlJc w:val="left"/>
+      <w:pPr>
+        <w:tabs>
+          <w:tab w:val="num" w:pos="5040"/>
+        </w:tabs>
+        <w:ind w:left="5040" w:hanging="360"/>
+      </w:pPr>
+      <w:rPr>
+        <w:rFonts w:ascii="Wingdings" w:hAnsi="Wingdings" w:hint="default"/>
+        <w:sz w:val="20"/>
+      </w:rPr>
+    </w:lvl>
+    <w:lvl w:ilvl="7" w:tentative="1">
+      <w:start w:val="1"/>
+      <w:numFmt w:val="bullet"/>
+      <w:lvlText w:val=""/>
+      <w:lvlJc w:val="left"/>
+      <w:pPr>
+        <w:tabs>
+          <w:tab w:val="num" w:pos="5760"/>
+        </w:tabs>
+        <w:ind w:left="5760" w:hanging="360"/>
+      </w:pPr>
+      <w:rPr>
+        <w:rFonts w:ascii="Wingdings" w:hAnsi="Wingdings" w:hint="default"/>
+        <w:sz w:val="20"/>
+      </w:rPr>
+    </w:lvl>
+    <w:lvl w:ilvl="8" w:tentative="1">
+      <w:start w:val="1"/>
+      <w:numFmt w:val="bullet"/>
+      <w:lvlText w:val=""/>
+      <w:lvlJc w:val="left"/>
+      <w:pPr>
+        <w:tabs>
+          <w:tab w:val="num" w:pos="6480"/>
+        </w:tabs>
+        <w:ind w:left="6480" w:hanging="360"/>
+      </w:pPr>
+      <w:rPr>
+        <w:rFonts w:ascii="Wingdings" w:hAnsi="Wingdings" w:hint="default"/>
+        <w:sz w:val="20"/>
+      </w:rPr>
+    </w:lvl>
+  </w:abstractNum>
+  <w:abstractNum w:abstractNumId="7">
+    <w:nsid w:val="33C960D0"/>
+    <w:multiLevelType w:val="hybridMultilevel"/>
+    <w:tmpl w:val="A17C83F2"/>
+    <w:lvl w:ilvl="0" w:tplc="04090001">
+      <w:start w:val="1"/>
+      <w:numFmt w:val="bullet"/>
+      <w:lvlText w:val=""/>
+      <w:lvlJc w:val="left"/>
+      <w:pPr>
+        <w:ind w:left="1080" w:hanging="360"/>
+      </w:pPr>
+      <w:rPr>
+        <w:rFonts w:ascii="Symbol" w:hAnsi="Symbol" w:hint="default"/>
+      </w:rPr>
+    </w:lvl>
+    <w:lvl w:ilvl="1" w:tplc="04090003" w:tentative="1">
+      <w:start w:val="1"/>
+      <w:numFmt w:val="bullet"/>
+      <w:lvlText w:val="o"/>
+      <w:lvlJc w:val="left"/>
+      <w:pPr>
+        <w:ind w:left="1800" w:hanging="360"/>
+      </w:pPr>
+      <w:rPr>
+        <w:rFonts w:ascii="Courier New" w:hAnsi="Courier New" w:cs="Courier New" w:hint="default"/>
+      </w:rPr>
+    </w:lvl>
+    <w:lvl w:ilvl="2" w:tplc="04090005" w:tentative="1">
+      <w:start w:val="1"/>
+      <w:numFmt w:val="bullet"/>
+      <w:lvlText w:val=""/>
+      <w:lvlJc w:val="left"/>
+      <w:pPr>
+        <w:ind w:left="2520" w:hanging="360"/>
+      </w:pPr>
+      <w:rPr>
+        <w:rFonts w:ascii="Wingdings" w:hAnsi="Wingdings" w:hint="default"/>
+      </w:rPr>
+    </w:lvl>
+    <w:lvl w:ilvl="3" w:tplc="04090001" w:tentative="1">
+      <w:start w:val="1"/>
+      <w:numFmt w:val="bullet"/>
+      <w:lvlText w:val=""/>
+      <w:lvlJc w:val="left"/>
+      <w:pPr>
+        <w:ind w:left="3240" w:hanging="360"/>
+      </w:pPr>
+      <w:rPr>
+        <w:rFonts w:ascii="Symbol" w:hAnsi="Symbol" w:hint="default"/>
+      </w:rPr>
+    </w:lvl>
+    <w:lvl w:ilvl="4" w:tplc="04090003" w:tentative="1">
+      <w:start w:val="1"/>
+      <w:numFmt w:val="bullet"/>
+      <w:lvlText w:val="o"/>
+      <w:lvlJc w:val="left"/>
+      <w:pPr>
+        <w:ind w:left="3960" w:hanging="360"/>
+      </w:pPr>
+      <w:rPr>
+        <w:rFonts w:ascii="Courier New" w:hAnsi="Courier New" w:cs="Courier New" w:hint="default"/>
+      </w:rPr>
+    </w:lvl>
+    <w:lvl w:ilvl="5" w:tplc="04090005" w:tentative="1">
+      <w:start w:val="1"/>
+      <w:numFmt w:val="bullet"/>
+      <w:lvlText w:val=""/>
+      <w:lvlJc w:val="left"/>
+      <w:pPr>
+        <w:ind w:left="4680" w:hanging="360"/>
+      </w:pPr>
+      <w:rPr>
+        <w:rFonts w:ascii="Wingdings" w:hAnsi="Wingdings" w:hint="default"/>
+      </w:rPr>
+    </w:lvl>
+    <w:lvl w:ilvl="6" w:tplc="04090001" w:tentative="1">
+      <w:start w:val="1"/>
+      <w:numFmt w:val="bullet"/>
+      <w:lvlText w:val=""/>
+      <w:lvlJc w:val="left"/>
+      <w:pPr>
+        <w:ind w:left="5400" w:hanging="360"/>
+      </w:pPr>
+      <w:rPr>
+        <w:rFonts w:ascii="Symbol" w:hAnsi="Symbol" w:hint="default"/>
+      </w:rPr>
+    </w:lvl>
+    <w:lvl w:ilvl="7" w:tplc="04090003" w:tentative="1">
+      <w:start w:val="1"/>
+      <w:numFmt w:val="bullet"/>
+      <w:lvlText w:val="o"/>
+      <w:lvlJc w:val="left"/>
+      <w:pPr>
+        <w:ind w:left="6120" w:hanging="360"/>
+      </w:pPr>
+      <w:rPr>
+        <w:rFonts w:ascii="Courier New" w:hAnsi="Courier New" w:cs="Courier New" w:hint="default"/>
+      </w:rPr>
+    </w:lvl>
+    <w:lvl w:ilvl="8" w:tplc="04090005" w:tentative="1">
+      <w:start w:val="1"/>
+      <w:numFmt w:val="bullet"/>
+      <w:lvlText w:val=""/>
+      <w:lvlJc w:val="left"/>
+      <w:pPr>
+        <w:ind w:left="6840" w:hanging="360"/>
+      </w:pPr>
+      <w:rPr>
+        <w:rFonts w:ascii="Wingdings" w:hAnsi="Wingdings" w:hint="default"/>
+      </w:rPr>
+    </w:lvl>
+  </w:abstractNum>
+  <w:abstractNum w:abstractNumId="8">
+    <w:nsid w:val="38914768"/>
+    <w:multiLevelType w:val="multilevel"/>
+    <w:tmpl w:val="35FA22AC"/>
+    <w:lvl w:ilvl="0">
+      <w:start w:val="1"/>
+      <w:numFmt w:val="bullet"/>
+      <w:lvlText w:val=""/>
+      <w:lvlJc w:val="left"/>
+      <w:pPr>
+        <w:tabs>
+          <w:tab w:val="num" w:pos="720"/>
+        </w:tabs>
+        <w:ind w:left="720" w:hanging="360"/>
+      </w:pPr>
+      <w:rPr>
+        <w:rFonts w:ascii="Symbol" w:hAnsi="Symbol" w:hint="default"/>
+        <w:sz w:val="20"/>
+      </w:rPr>
+    </w:lvl>
+    <w:lvl w:ilvl="1" w:tentative="1">
+      <w:start w:val="1"/>
+      <w:numFmt w:val="bullet"/>
+      <w:lvlText w:val="o"/>
+      <w:lvlJc w:val="left"/>
+      <w:pPr>
+        <w:tabs>
+          <w:tab w:val="num" w:pos="1440"/>
+        </w:tabs>
+        <w:ind w:left="1440" w:hanging="360"/>
+      </w:pPr>
+      <w:rPr>
+        <w:rFonts w:ascii="Courier New" w:hAnsi="Courier New" w:hint="default"/>
+        <w:sz w:val="20"/>
+      </w:rPr>
+    </w:lvl>
+    <w:lvl w:ilvl="2" w:tentative="1">
+      <w:start w:val="1"/>
+      <w:numFmt w:val="bullet"/>
+      <w:lvlText w:val=""/>
+      <w:lvlJc w:val="left"/>
+      <w:pPr>
+        <w:tabs>
+          <w:tab w:val="num" w:pos="2160"/>
+        </w:tabs>
+        <w:ind w:left="2160" w:hanging="360"/>
+      </w:pPr>
+      <w:rPr>
+        <w:rFonts w:ascii="Wingdings" w:hAnsi="Wingdings" w:hint="default"/>
+        <w:sz w:val="20"/>
+      </w:rPr>
+    </w:lvl>
+    <w:lvl w:ilvl="3" w:tentative="1">
+      <w:start w:val="1"/>
+      <w:numFmt w:val="bullet"/>
+      <w:lvlText w:val=""/>
+      <w:lvlJc w:val="left"/>
+      <w:pPr>
+        <w:tabs>
+          <w:tab w:val="num" w:pos="2880"/>
+        </w:tabs>
+        <w:ind w:left="2880" w:hanging="360"/>
+      </w:pPr>
+      <w:rPr>
+        <w:rFonts w:ascii="Wingdings" w:hAnsi="Wingdings" w:hint="default"/>
+        <w:sz w:val="20"/>
+      </w:rPr>
+    </w:lvl>
+    <w:lvl w:ilvl="4" w:tentative="1">
+      <w:start w:val="1"/>
+      <w:numFmt w:val="bullet"/>
+      <w:lvlText w:val=""/>
+      <w:lvlJc w:val="left"/>
+      <w:pPr>
+        <w:tabs>
+          <w:tab w:val="num" w:pos="3600"/>
+        </w:tabs>
+        <w:ind w:left="3600" w:hanging="360"/>
+      </w:pPr>
+      <w:rPr>
+        <w:rFonts w:ascii="Wingdings" w:hAnsi="Wingdings" w:hint="default"/>
+        <w:sz w:val="20"/>
+      </w:rPr>
+    </w:lvl>
+    <w:lvl w:ilvl="5" w:tentative="1">
+      <w:start w:val="1"/>
+      <w:numFmt w:val="bullet"/>
+      <w:lvlText w:val=""/>
+      <w:lvlJc w:val="left"/>
+      <w:pPr>
+        <w:tabs>
+          <w:tab w:val="num" w:pos="4320"/>
+        </w:tabs>
+        <w:ind w:left="4320" w:hanging="360"/>
+      </w:pPr>
+      <w:rPr>
+        <w:rFonts w:ascii="Wingdings" w:hAnsi="Wingdings" w:hint="default"/>
+        <w:sz w:val="20"/>
+      </w:rPr>
+    </w:lvl>
+    <w:lvl w:ilvl="6" w:tentative="1">
+      <w:start w:val="1"/>
+      <w:numFmt w:val="bullet"/>
+      <w:lvlText w:val=""/>
+      <w:lvlJc w:val="left"/>
+      <w:pPr>
+        <w:tabs>
+          <w:tab w:val="num" w:pos="5040"/>
+        </w:tabs>
+        <w:ind w:left="5040" w:hanging="360"/>
+      </w:pPr>
+      <w:rPr>
+        <w:rFonts w:ascii="Wingdings" w:hAnsi="Wingdings" w:hint="default"/>
+        <w:sz w:val="20"/>
+      </w:rPr>
+    </w:lvl>
+    <w:lvl w:ilvl="7" w:tentative="1">
+      <w:start w:val="1"/>
+      <w:numFmt w:val="bullet"/>
+      <w:lvlText w:val=""/>
+      <w:lvlJc w:val="left"/>
+      <w:pPr>
+        <w:tabs>
+          <w:tab w:val="num" w:pos="5760"/>
+        </w:tabs>
+        <w:ind w:left="5760" w:hanging="360"/>
+      </w:pPr>
+      <w:rPr>
+        <w:rFonts w:ascii="Wingdings" w:hAnsi="Wingdings" w:hint="default"/>
+        <w:sz w:val="20"/>
+      </w:rPr>
+    </w:lvl>
+    <w:lvl w:ilvl="8" w:tentative="1">
+      <w:start w:val="1"/>
+      <w:numFmt w:val="bullet"/>
+      <w:lvlText w:val=""/>
+      <w:lvlJc w:val="left"/>
+      <w:pPr>
+        <w:tabs>
+          <w:tab w:val="num" w:pos="6480"/>
+        </w:tabs>
+        <w:ind w:left="6480" w:hanging="360"/>
+      </w:pPr>
+      <w:rPr>
+        <w:rFonts w:ascii="Wingdings" w:hAnsi="Wingdings" w:hint="default"/>
+        <w:sz w:val="20"/>
+      </w:rPr>
+    </w:lvl>
+  </w:abstractNum>
+  <w:abstractNum w:abstractNumId="9">
+    <w:nsid w:val="447618CE"/>
+    <w:multiLevelType w:val="multilevel"/>
+    <w:tmpl w:val="A13860B2"/>
+    <w:lvl w:ilvl="0">
+      <w:start w:val="1"/>
+      <w:numFmt w:val="bullet"/>
+      <w:lvlText w:val=""/>
+      <w:lvlJc w:val="left"/>
+      <w:pPr>
+        <w:tabs>
+          <w:tab w:val="num" w:pos="720"/>
+        </w:tabs>
+        <w:ind w:left="720" w:hanging="360"/>
+      </w:pPr>
+      <w:rPr>
+        <w:rFonts w:ascii="Symbol" w:hAnsi="Symbol" w:hint="default"/>
+        <w:sz w:val="20"/>
+      </w:rPr>
+    </w:lvl>
+    <w:lvl w:ilvl="1" w:tentative="1">
+      <w:start w:val="1"/>
+      <w:numFmt w:val="bullet"/>
+      <w:lvlText w:val="o"/>
+      <w:lvlJc w:val="left"/>
+      <w:pPr>
+        <w:tabs>
+          <w:tab w:val="num" w:pos="1440"/>
+        </w:tabs>
+        <w:ind w:left="1440" w:hanging="360"/>
+      </w:pPr>
+      <w:rPr>
+        <w:rFonts w:ascii="Courier New" w:hAnsi="Courier New" w:hint="default"/>
+        <w:sz w:val="20"/>
+      </w:rPr>
+    </w:lvl>
+    <w:lvl w:ilvl="2" w:tentative="1">
+      <w:start w:val="1"/>
+      <w:numFmt w:val="bullet"/>
+      <w:lvlText w:val=""/>
+      <w:lvlJc w:val="left"/>
+      <w:pPr>
+        <w:tabs>
+          <w:tab w:val="num" w:pos="2160"/>
+        </w:tabs>
+        <w:ind w:left="2160" w:hanging="360"/>
+      </w:pPr>
+      <w:rPr>
+        <w:rFonts w:ascii="Wingdings" w:hAnsi="Wingdings" w:hint="default"/>
+        <w:sz w:val="20"/>
+      </w:rPr>
+    </w:lvl>
+    <w:lvl w:ilvl="3" w:tentative="1">
+      <w:start w:val="1"/>
+      <w:numFmt w:val="bullet"/>
+      <w:lvlText w:val=""/>
+      <w:lvlJc w:val="left"/>
+      <w:pPr>
+        <w:tabs>
+          <w:tab w:val="num" w:pos="2880"/>
+        </w:tabs>
+        <w:ind w:left="2880" w:hanging="360"/>
+      </w:pPr>
+      <w:rPr>
+        <w:rFonts w:ascii="Wingdings" w:hAnsi="Wingdings" w:hint="default"/>
+        <w:sz w:val="20"/>
+      </w:rPr>
+    </w:lvl>
+    <w:lvl w:ilvl="4" w:tentative="1">
+      <w:start w:val="1"/>
+      <w:numFmt w:val="bullet"/>
+      <w:lvlText w:val=""/>
+      <w:lvlJc w:val="left"/>
+      <w:pPr>
+        <w:tabs>
+          <w:tab w:val="num" w:pos="3600"/>
+        </w:tabs>
+        <w:ind w:left="3600" w:hanging="360"/>
+      </w:pPr>
+      <w:rPr>
+        <w:rFonts w:ascii="Wingdings" w:hAnsi="Wingdings" w:hint="default"/>
+        <w:sz w:val="20"/>
+      </w:rPr>
+    </w:lvl>
+    <w:lvl w:ilvl="5" w:tentative="1">
+      <w:start w:val="1"/>
+      <w:numFmt w:val="bullet"/>
+      <w:lvlText w:val=""/>
+      <w:lvlJc w:val="left"/>
+      <w:pPr>
+        <w:tabs>
+          <w:tab w:val="num" w:pos="4320"/>
+        </w:tabs>
+        <w:ind w:left="4320" w:hanging="360"/>
+      </w:pPr>
+      <w:rPr>
+        <w:rFonts w:ascii="Wingdings" w:hAnsi="Wingdings" w:hint="default"/>
+        <w:sz w:val="20"/>
+      </w:rPr>
+    </w:lvl>
+    <w:lvl w:ilvl="6" w:tentative="1">
+      <w:start w:val="1"/>
+      <w:numFmt w:val="bullet"/>
+      <w:lvlText w:val=""/>
+      <w:lvlJc w:val="left"/>
+      <w:pPr>
+        <w:tabs>
+          <w:tab w:val="num" w:pos="5040"/>
+        </w:tabs>
+        <w:ind w:left="5040" w:hanging="360"/>
+      </w:pPr>
+      <w:rPr>
+        <w:rFonts w:ascii="Wingdings" w:hAnsi="Wingdings" w:hint="default"/>
+        <w:sz w:val="20"/>
+      </w:rPr>
+    </w:lvl>
+    <w:lvl w:ilvl="7" w:tentative="1">
+      <w:start w:val="1"/>
+      <w:numFmt w:val="bullet"/>
+      <w:lvlText w:val=""/>
+      <w:lvlJc w:val="left"/>
+      <w:pPr>
+        <w:tabs>
+          <w:tab w:val="num" w:pos="5760"/>
+        </w:tabs>
+        <w:ind w:left="5760" w:hanging="360"/>
+      </w:pPr>
+      <w:rPr>
+        <w:rFonts w:ascii="Wingdings" w:hAnsi="Wingdings" w:hint="default"/>
+        <w:sz w:val="20"/>
+      </w:rPr>
+    </w:lvl>
+    <w:lvl w:ilvl="8" w:tentative="1">
+      <w:start w:val="1"/>
+      <w:numFmt w:val="bullet"/>
+      <w:lvlText w:val=""/>
+      <w:lvlJc w:val="left"/>
+      <w:pPr>
+        <w:tabs>
+          <w:tab w:val="num" w:pos="6480"/>
+        </w:tabs>
+        <w:ind w:left="6480" w:hanging="360"/>
+      </w:pPr>
+      <w:rPr>
+        <w:rFonts w:ascii="Wingdings" w:hAnsi="Wingdings" w:hint="default"/>
+        <w:sz w:val="20"/>
+      </w:rPr>
+    </w:lvl>
+  </w:abstractNum>
+  <w:abstractNum w:abstractNumId="10">
+    <w:nsid w:val="450A5B51"/>
+    <w:multiLevelType w:val="multilevel"/>
+    <w:tmpl w:val="F5B6061A"/>
+    <w:lvl w:ilvl="0">
+      <w:start w:val="1"/>
+      <w:numFmt w:val="bullet"/>
+      <w:lvlText w:val=""/>
+      <w:lvlJc w:val="left"/>
+      <w:pPr>
+        <w:tabs>
+          <w:tab w:val="num" w:pos="720"/>
+        </w:tabs>
+        <w:ind w:left="720" w:hanging="360"/>
+      </w:pPr>
+      <w:rPr>
+        <w:rFonts w:ascii="Symbol" w:hAnsi="Symbol" w:hint="default"/>
+        <w:sz w:val="20"/>
+      </w:rPr>
+    </w:lvl>
+    <w:lvl w:ilvl="1" w:tentative="1">
+      <w:start w:val="1"/>
+      <w:numFmt w:val="bullet"/>
+      <w:lvlText w:val="o"/>
+      <w:lvlJc w:val="left"/>
+      <w:pPr>
+        <w:tabs>
+          <w:tab w:val="num" w:pos="1440"/>
+        </w:tabs>
+        <w:ind w:left="1440" w:hanging="360"/>
+      </w:pPr>
+      <w:rPr>
+        <w:rFonts w:ascii="Courier New" w:hAnsi="Courier New" w:hint="default"/>
+        <w:sz w:val="20"/>
+      </w:rPr>
+    </w:lvl>
+    <w:lvl w:ilvl="2" w:tentative="1">
+      <w:start w:val="1"/>
+      <w:numFmt w:val="bullet"/>
+      <w:lvlText w:val=""/>
+      <w:lvlJc w:val="left"/>
+      <w:pPr>
+        <w:tabs>
+          <w:tab w:val="num" w:pos="2160"/>
+        </w:tabs>
+        <w:ind w:left="2160" w:hanging="360"/>
+      </w:pPr>
+      <w:rPr>
+        <w:rFonts w:ascii="Wingdings" w:hAnsi="Wingdings" w:hint="default"/>
+        <w:sz w:val="20"/>
+      </w:rPr>
+    </w:lvl>
+    <w:lvl w:ilvl="3" w:tentative="1">
+      <w:start w:val="1"/>
+      <w:numFmt w:val="bullet"/>
+      <w:lvlText w:val=""/>
+      <w:lvlJc w:val="left"/>
+      <w:pPr>
+        <w:tabs>
+          <w:tab w:val="num" w:pos="2880"/>
+        </w:tabs>
+        <w:ind w:left="2880" w:hanging="360"/>
+      </w:pPr>
+      <w:rPr>
+        <w:rFonts w:ascii="Wingdings" w:hAnsi="Wingdings" w:hint="default"/>
+        <w:sz w:val="20"/>
+      </w:rPr>
+    </w:lvl>
+    <w:lvl w:ilvl="4" w:tentative="1">
+      <w:start w:val="1"/>
+      <w:numFmt w:val="bullet"/>
+      <w:lvlText w:val=""/>
+      <w:lvlJc w:val="left"/>
+      <w:pPr>
+        <w:tabs>
+          <w:tab w:val="num" w:pos="3600"/>
+        </w:tabs>
+        <w:ind w:left="3600" w:hanging="360"/>
+      </w:pPr>
+      <w:rPr>
+        <w:rFonts w:ascii="Wingdings" w:hAnsi="Wingdings" w:hint="default"/>
+        <w:sz w:val="20"/>
+      </w:rPr>
+    </w:lvl>
+    <w:lvl w:ilvl="5" w:tentative="1">
+      <w:start w:val="1"/>
+      <w:numFmt w:val="bullet"/>
+      <w:lvlText w:val=""/>
+      <w:lvlJc w:val="left"/>
+      <w:pPr>
+        <w:tabs>
+          <w:tab w:val="num" w:pos="4320"/>
+        </w:tabs>
+        <w:ind w:left="4320" w:hanging="360"/>
+      </w:pPr>
+      <w:rPr>
+        <w:rFonts w:ascii="Wingdings" w:hAnsi="Wingdings" w:hint="default"/>
+        <w:sz w:val="20"/>
+      </w:rPr>
+    </w:lvl>
+    <w:lvl w:ilvl="6" w:tentative="1">
+      <w:start w:val="1"/>
+      <w:numFmt w:val="bullet"/>
+      <w:lvlText w:val=""/>
+      <w:lvlJc w:val="left"/>
+      <w:pPr>
+        <w:tabs>
+          <w:tab w:val="num" w:pos="5040"/>
+        </w:tabs>
+        <w:ind w:left="5040" w:hanging="360"/>
+      </w:pPr>
+      <w:rPr>
+        <w:rFonts w:ascii="Wingdings" w:hAnsi="Wingdings" w:hint="default"/>
+        <w:sz w:val="20"/>
+      </w:rPr>
+    </w:lvl>
+    <w:lvl w:ilvl="7" w:tentative="1">
+      <w:start w:val="1"/>
+      <w:numFmt w:val="bullet"/>
+      <w:lvlText w:val=""/>
+      <w:lvlJc w:val="left"/>
+      <w:pPr>
+        <w:tabs>
+          <w:tab w:val="num" w:pos="5760"/>
+        </w:tabs>
+        <w:ind w:left="5760" w:hanging="360"/>
+      </w:pPr>
+      <w:rPr>
+        <w:rFonts w:ascii="Wingdings" w:hAnsi="Wingdings" w:hint="default"/>
+        <w:sz w:val="20"/>
+      </w:rPr>
+    </w:lvl>
+    <w:lvl w:ilvl="8" w:tentative="1">
+      <w:start w:val="1"/>
+      <w:numFmt w:val="bullet"/>
+      <w:lvlText w:val=""/>
+      <w:lvlJc w:val="left"/>
+      <w:pPr>
+        <w:tabs>
+          <w:tab w:val="num" w:pos="6480"/>
+        </w:tabs>
+        <w:ind w:left="6480" w:hanging="360"/>
+      </w:pPr>
+      <w:rPr>
+        <w:rFonts w:ascii="Wingdings" w:hAnsi="Wingdings" w:hint="default"/>
+        <w:sz w:val="20"/>
+      </w:rPr>
+    </w:lvl>
+  </w:abstractNum>
+  <w:abstractNum w:abstractNumId="11">
+    <w:nsid w:val="49F450E1"/>
+    <w:multiLevelType w:val="multilevel"/>
+    <w:tmpl w:val="1E806A22"/>
+    <w:lvl w:ilvl="0">
+      <w:start w:val="1"/>
+      <w:numFmt w:val="bullet"/>
+      <w:lvlText w:val=""/>
+      <w:lvlJc w:val="left"/>
+      <w:pPr>
+        <w:tabs>
+          <w:tab w:val="num" w:pos="720"/>
+        </w:tabs>
+        <w:ind w:left="720" w:hanging="360"/>
+      </w:pPr>
+      <w:rPr>
+        <w:rFonts w:ascii="Symbol" w:hAnsi="Symbol" w:hint="default"/>
+        <w:sz w:val="20"/>
+      </w:rPr>
+    </w:lvl>
+    <w:lvl w:ilvl="1" w:tentative="1">
+      <w:start w:val="1"/>
+      <w:numFmt w:val="bullet"/>
+      <w:lvlText w:val="o"/>
+      <w:lvlJc w:val="left"/>
+      <w:pPr>
+        <w:tabs>
+          <w:tab w:val="num" w:pos="1440"/>
+        </w:tabs>
+        <w:ind w:left="1440" w:hanging="360"/>
+      </w:pPr>
+      <w:rPr>
+        <w:rFonts w:ascii="Courier New" w:hAnsi="Courier New" w:hint="default"/>
+        <w:sz w:val="20"/>
+      </w:rPr>
+    </w:lvl>
+    <w:lvl w:ilvl="2" w:tentative="1">
+      <w:start w:val="1"/>
+      <w:numFmt w:val="bullet"/>
+      <w:lvlText w:val=""/>
+      <w:lvlJc w:val="left"/>
+      <w:pPr>
+        <w:tabs>
+          <w:tab w:val="num" w:pos="2160"/>
+        </w:tabs>
+        <w:ind w:left="2160" w:hanging="360"/>
+      </w:pPr>
+      <w:rPr>
+        <w:rFonts w:ascii="Wingdings" w:hAnsi="Wingdings" w:hint="default"/>
+        <w:sz w:val="20"/>
+      </w:rPr>
+    </w:lvl>
+    <w:lvl w:ilvl="3" w:tentative="1">
+      <w:start w:val="1"/>
+      <w:numFmt w:val="bullet"/>
+      <w:lvlText w:val=""/>
+      <w:lvlJc w:val="left"/>
+      <w:pPr>
+        <w:tabs>
+          <w:tab w:val="num" w:pos="2880"/>
+        </w:tabs>
+        <w:ind w:left="2880" w:hanging="360"/>
+      </w:pPr>
+      <w:rPr>
+        <w:rFonts w:ascii="Wingdings" w:hAnsi="Wingdings" w:hint="default"/>
+        <w:sz w:val="20"/>
+      </w:rPr>
+    </w:lvl>
+    <w:lvl w:ilvl="4" w:tentative="1">
+      <w:start w:val="1"/>
+      <w:numFmt w:val="bullet"/>
+      <w:lvlText w:val=""/>
+      <w:lvlJc w:val="left"/>
+      <w:pPr>
+        <w:tabs>
+          <w:tab w:val="num" w:pos="3600"/>
+        </w:tabs>
+        <w:ind w:left="3600" w:hanging="360"/>
+      </w:pPr>
+      <w:rPr>
+        <w:rFonts w:ascii="Wingdings" w:hAnsi="Wingdings" w:hint="default"/>
+        <w:sz w:val="20"/>
+      </w:rPr>
+    </w:lvl>
+    <w:lvl w:ilvl="5" w:tentative="1">
+      <w:start w:val="1"/>
+      <w:numFmt w:val="bullet"/>
+      <w:lvlText w:val=""/>
+      <w:lvlJc w:val="left"/>
+      <w:pPr>
+        <w:tabs>
+          <w:tab w:val="num" w:pos="4320"/>
+        </w:tabs>
+        <w:ind w:left="4320" w:hanging="360"/>
+      </w:pPr>
+      <w:rPr>
+        <w:rFonts w:ascii="Wingdings" w:hAnsi="Wingdings" w:hint="default"/>
+        <w:sz w:val="20"/>
+      </w:rPr>
+    </w:lvl>
+    <w:lvl w:ilvl="6" w:tentative="1">
+      <w:start w:val="1"/>
+      <w:numFmt w:val="bullet"/>
+      <w:lvlText w:val=""/>
+      <w:lvlJc w:val="left"/>
+      <w:pPr>
+        <w:tabs>
+          <w:tab w:val="num" w:pos="5040"/>
+        </w:tabs>
+        <w:ind w:left="5040" w:hanging="360"/>
+      </w:pPr>
+      <w:rPr>
+        <w:rFonts w:ascii="Wingdings" w:hAnsi="Wingdings" w:hint="default"/>
+        <w:sz w:val="20"/>
+      </w:rPr>
+    </w:lvl>
+    <w:lvl w:ilvl="7" w:tentative="1">
+      <w:start w:val="1"/>
+      <w:numFmt w:val="bullet"/>
+      <w:lvlText w:val=""/>
+      <w:lvlJc w:val="left"/>
+      <w:pPr>
+        <w:tabs>
+          <w:tab w:val="num" w:pos="5760"/>
+        </w:tabs>
+        <w:ind w:left="5760" w:hanging="360"/>
+      </w:pPr>
+      <w:rPr>
+        <w:rFonts w:ascii="Wingdings" w:hAnsi="Wingdings" w:hint="default"/>
+        <w:sz w:val="20"/>
+      </w:rPr>
+    </w:lvl>
+    <w:lvl w:ilvl="8" w:tentative="1">
+      <w:start w:val="1"/>
+      <w:numFmt w:val="bullet"/>
+      <w:lvlText w:val=""/>
+      <w:lvlJc w:val="left"/>
+      <w:pPr>
+        <w:tabs>
+          <w:tab w:val="num" w:pos="6480"/>
+        </w:tabs>
+        <w:ind w:left="6480" w:hanging="360"/>
+      </w:pPr>
+      <w:rPr>
+        <w:rFonts w:ascii="Wingdings" w:hAnsi="Wingdings" w:hint="default"/>
+        <w:sz w:val="20"/>
+      </w:rPr>
+    </w:lvl>
+  </w:abstractNum>
+  <w:abstractNum w:abstractNumId="12">
+    <w:nsid w:val="522104E2"/>
+    <w:multiLevelType w:val="multilevel"/>
+    <w:tmpl w:val="06CAC2E2"/>
+    <w:lvl w:ilvl="0">
+      <w:start w:val="1"/>
+      <w:numFmt w:val="bullet"/>
+      <w:lvlText w:val=""/>
+      <w:lvlJc w:val="left"/>
+      <w:pPr>
+        <w:tabs>
+          <w:tab w:val="num" w:pos="720"/>
+        </w:tabs>
+        <w:ind w:left="720" w:hanging="360"/>
+      </w:pPr>
+      <w:rPr>
+        <w:rFonts w:ascii="Symbol" w:hAnsi="Symbol" w:hint="default"/>
+        <w:sz w:val="20"/>
+      </w:rPr>
+    </w:lvl>
+    <w:lvl w:ilvl="1" w:tentative="1">
+      <w:start w:val="1"/>
+      <w:numFmt w:val="bullet"/>
+      <w:lvlText w:val="o"/>
+      <w:lvlJc w:val="left"/>
+      <w:pPr>
+        <w:tabs>
+          <w:tab w:val="num" w:pos="1440"/>
+        </w:tabs>
+        <w:ind w:left="1440" w:hanging="360"/>
+      </w:pPr>
+      <w:rPr>
+        <w:rFonts w:ascii="Courier New" w:hAnsi="Courier New" w:hint="default"/>
+        <w:sz w:val="20"/>
+      </w:rPr>
+    </w:lvl>
+    <w:lvl w:ilvl="2" w:tentative="1">
+      <w:start w:val="1"/>
+      <w:numFmt w:val="bullet"/>
+      <w:lvlText w:val=""/>
+      <w:lvlJc w:val="left"/>
+      <w:pPr>
+        <w:tabs>
+          <w:tab w:val="num" w:pos="2160"/>
+        </w:tabs>
+        <w:ind w:left="2160" w:hanging="360"/>
+      </w:pPr>
+      <w:rPr>
+        <w:rFonts w:ascii="Wingdings" w:hAnsi="Wingdings" w:hint="default"/>
+        <w:sz w:val="20"/>
+      </w:rPr>
+    </w:lvl>
+    <w:lvl w:ilvl="3" w:tentative="1">
+      <w:start w:val="1"/>
+      <w:numFmt w:val="bullet"/>
+      <w:lvlText w:val=""/>
+      <w:lvlJc w:val="left"/>
+      <w:pPr>
+        <w:tabs>
+          <w:tab w:val="num" w:pos="2880"/>
+        </w:tabs>
+        <w:ind w:left="2880" w:hanging="360"/>
+      </w:pPr>
+      <w:rPr>
+        <w:rFonts w:ascii="Wingdings" w:hAnsi="Wingdings" w:hint="default"/>
+        <w:sz w:val="20"/>
+      </w:rPr>
+    </w:lvl>
+    <w:lvl w:ilvl="4" w:tentative="1">
+      <w:start w:val="1"/>
+      <w:numFmt w:val="bullet"/>
+      <w:lvlText w:val=""/>
+      <w:lvlJc w:val="left"/>
+      <w:pPr>
+        <w:tabs>
+          <w:tab w:val="num" w:pos="3600"/>
+        </w:tabs>
+        <w:ind w:left="3600" w:hanging="360"/>
+      </w:pPr>
+      <w:rPr>
+        <w:rFonts w:ascii="Wingdings" w:hAnsi="Wingdings" w:hint="default"/>
+        <w:sz w:val="20"/>
+      </w:rPr>
+    </w:lvl>
+    <w:lvl w:ilvl="5" w:tentative="1">
+      <w:start w:val="1"/>
+      <w:numFmt w:val="bullet"/>
+      <w:lvlText w:val=""/>
+      <w:lvlJc w:val="left"/>
+      <w:pPr>
+        <w:tabs>
+          <w:tab w:val="num" w:pos="4320"/>
+        </w:tabs>
+        <w:ind w:left="4320" w:hanging="360"/>
+      </w:pPr>
+      <w:rPr>
+        <w:rFonts w:ascii="Wingdings" w:hAnsi="Wingdings" w:hint="default"/>
+        <w:sz w:val="20"/>
+      </w:rPr>
+    </w:lvl>
+    <w:lvl w:ilvl="6" w:tentative="1">
+      <w:start w:val="1"/>
+      <w:numFmt w:val="bullet"/>
+      <w:lvlText w:val=""/>
+      <w:lvlJc w:val="left"/>
+      <w:pPr>
+        <w:tabs>
+          <w:tab w:val="num" w:pos="5040"/>
+        </w:tabs>
+        <w:ind w:left="5040" w:hanging="360"/>
+      </w:pPr>
+      <w:rPr>
+        <w:rFonts w:ascii="Wingdings" w:hAnsi="Wingdings" w:hint="default"/>
+        <w:sz w:val="20"/>
+      </w:rPr>
+    </w:lvl>
+    <w:lvl w:ilvl="7" w:tentative="1">
+      <w:start w:val="1"/>
+      <w:numFmt w:val="bullet"/>
+      <w:lvlText w:val=""/>
+      <w:lvlJc w:val="left"/>
+      <w:pPr>
+        <w:tabs>
+          <w:tab w:val="num" w:pos="5760"/>
+        </w:tabs>
+        <w:ind w:left="5760" w:hanging="360"/>
+      </w:pPr>
+      <w:rPr>
+        <w:rFonts w:ascii="Wingdings" w:hAnsi="Wingdings" w:hint="default"/>
+        <w:sz w:val="20"/>
+      </w:rPr>
+    </w:lvl>
+    <w:lvl w:ilvl="8" w:tentative="1">
+      <w:start w:val="1"/>
+      <w:numFmt w:val="bullet"/>
+      <w:lvlText w:val=""/>
+      <w:lvlJc w:val="left"/>
+      <w:pPr>
+        <w:tabs>
+          <w:tab w:val="num" w:pos="6480"/>
+        </w:tabs>
+        <w:ind w:left="6480" w:hanging="360"/>
+      </w:pPr>
+      <w:rPr>
+        <w:rFonts w:ascii="Wingdings" w:hAnsi="Wingdings" w:hint="default"/>
+        <w:sz w:val="20"/>
+      </w:rPr>
+    </w:lvl>
+  </w:abstractNum>
+  <w:abstractNum w:abstractNumId="13">
+    <w:nsid w:val="62510B6D"/>
+    <w:multiLevelType w:val="multilevel"/>
+    <w:tmpl w:val="0B507C40"/>
+    <w:lvl w:ilvl="0">
+      <w:start w:val="1"/>
+      <w:numFmt w:val="bullet"/>
+      <w:lvlText w:val=""/>
+      <w:lvlJc w:val="left"/>
+      <w:pPr>
+        <w:tabs>
+          <w:tab w:val="num" w:pos="720"/>
+        </w:tabs>
+        <w:ind w:left="720" w:hanging="360"/>
+      </w:pPr>
+      <w:rPr>
+        <w:rFonts w:ascii="Symbol" w:hAnsi="Symbol" w:hint="default"/>
+        <w:sz w:val="20"/>
+      </w:rPr>
+    </w:lvl>
+    <w:lvl w:ilvl="1" w:tentative="1">
+      <w:start w:val="1"/>
+      <w:numFmt w:val="bullet"/>
+      <w:lvlText w:val="o"/>
+      <w:lvlJc w:val="left"/>
+      <w:pPr>
+        <w:tabs>
+          <w:tab w:val="num" w:pos="1440"/>
+        </w:tabs>
+        <w:ind w:left="1440" w:hanging="360"/>
+      </w:pPr>
+      <w:rPr>
+        <w:rFonts w:ascii="Courier New" w:hAnsi="Courier New" w:hint="default"/>
+        <w:sz w:val="20"/>
+      </w:rPr>
+    </w:lvl>
+    <w:lvl w:ilvl="2" w:tentative="1">
+      <w:start w:val="1"/>
+      <w:numFmt w:val="bullet"/>
+      <w:lvlText w:val=""/>
+      <w:lvlJc w:val="left"/>
+      <w:pPr>
+        <w:tabs>
+          <w:tab w:val="num" w:pos="2160"/>
+        </w:tabs>
+        <w:ind w:left="2160" w:hanging="360"/>
+      </w:pPr>
+      <w:rPr>
+        <w:rFonts w:ascii="Wingdings" w:hAnsi="Wingdings" w:hint="default"/>
+        <w:sz w:val="20"/>
+      </w:rPr>
+    </w:lvl>
+    <w:lvl w:ilvl="3" w:tentative="1">
+      <w:start w:val="1"/>
+      <w:numFmt w:val="bullet"/>
+      <w:lvlText w:val=""/>
+      <w:lvlJc w:val="left"/>
+      <w:pPr>
+        <w:tabs>
+          <w:tab w:val="num" w:pos="2880"/>
+        </w:tabs>
+        <w:ind w:left="2880" w:hanging="360"/>
+      </w:pPr>
+      <w:rPr>
+        <w:rFonts w:ascii="Wingdings" w:hAnsi="Wingdings" w:hint="default"/>
+        <w:sz w:val="20"/>
+      </w:rPr>
+    </w:lvl>
+    <w:lvl w:ilvl="4" w:tentative="1">
+      <w:start w:val="1"/>
+      <w:numFmt w:val="bullet"/>
+      <w:lvlText w:val=""/>
+      <w:lvlJc w:val="left"/>
+      <w:pPr>
+        <w:tabs>
+          <w:tab w:val="num" w:pos="3600"/>
+        </w:tabs>
+        <w:ind w:left="3600" w:hanging="360"/>
+      </w:pPr>
+      <w:rPr>
+        <w:rFonts w:ascii="Wingdings" w:hAnsi="Wingdings" w:hint="default"/>
+        <w:sz w:val="20"/>
+      </w:rPr>
+    </w:lvl>
+    <w:lvl w:ilvl="5" w:tentative="1">
+      <w:start w:val="1"/>
+      <w:numFmt w:val="bullet"/>
+      <w:lvlText w:val=""/>
+      <w:lvlJc w:val="left"/>
+      <w:pPr>
+        <w:tabs>
+          <w:tab w:val="num" w:pos="4320"/>
+        </w:tabs>
+        <w:ind w:left="4320" w:hanging="360"/>
+      </w:pPr>
+      <w:rPr>
+        <w:rFonts w:ascii="Wingdings" w:hAnsi="Wingdings" w:hint="default"/>
+        <w:sz w:val="20"/>
+      </w:rPr>
+    </w:lvl>
+    <w:lvl w:ilvl="6" w:tentative="1">
+      <w:start w:val="1"/>
+      <w:numFmt w:val="bullet"/>
+      <w:lvlText w:val=""/>
+      <w:lvlJc w:val="left"/>
+      <w:pPr>
+        <w:tabs>
+          <w:tab w:val="num" w:pos="5040"/>
+        </w:tabs>
+        <w:ind w:left="5040" w:hanging="360"/>
+      </w:pPr>
+      <w:rPr>
+        <w:rFonts w:ascii="Wingdings" w:hAnsi="Wingdings" w:hint="default"/>
+        <w:sz w:val="20"/>
+      </w:rPr>
+    </w:lvl>
+    <w:lvl w:ilvl="7" w:tentative="1">
+      <w:start w:val="1"/>
+      <w:numFmt w:val="bullet"/>
+      <w:lvlText w:val=""/>
+      <w:lvlJc w:val="left"/>
+      <w:pPr>
+        <w:tabs>
+          <w:tab w:val="num" w:pos="5760"/>
+        </w:tabs>
+        <w:ind w:left="5760" w:hanging="360"/>
+      </w:pPr>
+      <w:rPr>
+        <w:rFonts w:ascii="Wingdings" w:hAnsi="Wingdings" w:hint="default"/>
+        <w:sz w:val="20"/>
+      </w:rPr>
+    </w:lvl>
+    <w:lvl w:ilvl="8" w:tentative="1">
+      <w:start w:val="1"/>
+      <w:numFmt w:val="bullet"/>
+      <w:lvlText w:val=""/>
+      <w:lvlJc w:val="left"/>
+      <w:pPr>
+        <w:tabs>
+          <w:tab w:val="num" w:pos="6480"/>
+        </w:tabs>
+        <w:ind w:left="6480" w:hanging="360"/>
+      </w:pPr>
+      <w:rPr>
+        <w:rFonts w:ascii="Wingdings" w:hAnsi="Wingdings" w:hint="default"/>
+        <w:sz w:val="20"/>
+      </w:rPr>
+    </w:lvl>
+  </w:abstractNum>
+  <w:abstractNum w:abstractNumId="14">
+    <w:nsid w:val="67AB66DF"/>
+    <w:multiLevelType w:val="multilevel"/>
+    <w:tmpl w:val="97AAD338"/>
+    <w:lvl w:ilvl="0">
+      <w:start w:val="1"/>
+      <w:numFmt w:val="bullet"/>
+      <w:lvlText w:val=""/>
+      <w:lvlJc w:val="left"/>
+      <w:pPr>
+        <w:tabs>
+          <w:tab w:val="num" w:pos="720"/>
+        </w:tabs>
+        <w:ind w:left="720" w:hanging="360"/>
+      </w:pPr>
+      <w:rPr>
+        <w:rFonts w:ascii="Symbol" w:hAnsi="Symbol" w:hint="default"/>
+        <w:sz w:val="20"/>
+      </w:rPr>
+    </w:lvl>
+    <w:lvl w:ilvl="1" w:tentative="1">
+      <w:start w:val="1"/>
+      <w:numFmt w:val="bullet"/>
+      <w:lvlText w:val="o"/>
+      <w:lvlJc w:val="left"/>
+      <w:pPr>
+        <w:tabs>
+          <w:tab w:val="num" w:pos="1440"/>
+        </w:tabs>
+        <w:ind w:left="1440" w:hanging="360"/>
+      </w:pPr>
+      <w:rPr>
+        <w:rFonts w:ascii="Courier New" w:hAnsi="Courier New" w:hint="default"/>
+        <w:sz w:val="20"/>
+      </w:rPr>
+    </w:lvl>
+    <w:lvl w:ilvl="2" w:tentative="1">
+      <w:start w:val="1"/>
+      <w:numFmt w:val="bullet"/>
+      <w:lvlText w:val=""/>
+      <w:lvlJc w:val="left"/>
+      <w:pPr>
+        <w:tabs>
+          <w:tab w:val="num" w:pos="2160"/>
+        </w:tabs>
+        <w:ind w:left="2160" w:hanging="360"/>
+      </w:pPr>
+      <w:rPr>
+        <w:rFonts w:ascii="Wingdings" w:hAnsi="Wingdings" w:hint="default"/>
+        <w:sz w:val="20"/>
+      </w:rPr>
+    </w:lvl>
+    <w:lvl w:ilvl="3" w:tentative="1">
+      <w:start w:val="1"/>
+      <w:numFmt w:val="bullet"/>
+      <w:lvlText w:val=""/>
+      <w:lvlJc w:val="left"/>
+      <w:pPr>
+        <w:tabs>
+          <w:tab w:val="num" w:pos="2880"/>
+        </w:tabs>
+        <w:ind w:left="2880" w:hanging="360"/>
+      </w:pPr>
+      <w:rPr>
+        <w:rFonts w:ascii="Wingdings" w:hAnsi="Wingdings" w:hint="default"/>
+        <w:sz w:val="20"/>
+      </w:rPr>
+    </w:lvl>
+    <w:lvl w:ilvl="4" w:tentative="1">
+      <w:start w:val="1"/>
+      <w:numFmt w:val="bullet"/>
+      <w:lvlText w:val=""/>
+      <w:lvlJc w:val="left"/>
+      <w:pPr>
+        <w:tabs>
+          <w:tab w:val="num" w:pos="3600"/>
+        </w:tabs>
+        <w:ind w:left="3600" w:hanging="360"/>
+      </w:pPr>
+      <w:rPr>
+        <w:rFonts w:ascii="Wingdings" w:hAnsi="Wingdings" w:hint="default"/>
+        <w:sz w:val="20"/>
+      </w:rPr>
+    </w:lvl>
+    <w:lvl w:ilvl="5" w:tentative="1">
+      <w:start w:val="1"/>
+      <w:numFmt w:val="bullet"/>
+      <w:lvlText w:val=""/>
+      <w:lvlJc w:val="left"/>
+      <w:pPr>
+        <w:tabs>
+          <w:tab w:val="num" w:pos="4320"/>
+        </w:tabs>
+        <w:ind w:left="4320" w:hanging="360"/>
+      </w:pPr>
+      <w:rPr>
+        <w:rFonts w:ascii="Wingdings" w:hAnsi="Wingdings" w:hint="default"/>
+        <w:sz w:val="20"/>
+      </w:rPr>
+    </w:lvl>
+    <w:lvl w:ilvl="6" w:tentative="1">
+      <w:start w:val="1"/>
+      <w:numFmt w:val="bullet"/>
+      <w:lvlText w:val=""/>
+      <w:lvlJc w:val="left"/>
+      <w:pPr>
+        <w:tabs>
+          <w:tab w:val="num" w:pos="5040"/>
+        </w:tabs>
+        <w:ind w:left="5040" w:hanging="360"/>
+      </w:pPr>
+      <w:rPr>
+        <w:rFonts w:ascii="Wingdings" w:hAnsi="Wingdings" w:hint="default"/>
+        <w:sz w:val="20"/>
+      </w:rPr>
+    </w:lvl>
+    <w:lvl w:ilvl="7" w:tentative="1">
+      <w:start w:val="1"/>
+      <w:numFmt w:val="bullet"/>
+      <w:lvlText w:val=""/>
+      <w:lvlJc w:val="left"/>
+      <w:pPr>
+        <w:tabs>
+          <w:tab w:val="num" w:pos="5760"/>
+        </w:tabs>
+        <w:ind w:left="5760" w:hanging="360"/>
+      </w:pPr>
+      <w:rPr>
+        <w:rFonts w:ascii="Wingdings" w:hAnsi="Wingdings" w:hint="default"/>
+        <w:sz w:val="20"/>
+      </w:rPr>
+    </w:lvl>
+    <w:lvl w:ilvl="8" w:tentative="1">
+      <w:start w:val="1"/>
+      <w:numFmt w:val="bullet"/>
+      <w:lvlText w:val=""/>
+      <w:lvlJc w:val="left"/>
+      <w:pPr>
+        <w:tabs>
+          <w:tab w:val="num" w:pos="6480"/>
+        </w:tabs>
+        <w:ind w:left="6480" w:hanging="360"/>
+      </w:pPr>
+      <w:rPr>
+        <w:rFonts w:ascii="Wingdings" w:hAnsi="Wingdings" w:hint="default"/>
+        <w:sz w:val="20"/>
+      </w:rPr>
+    </w:lvl>
+  </w:abstractNum>
+  <w:abstractNum w:abstractNumId="15">
+    <w:nsid w:val="7038696F"/>
+    <w:multiLevelType w:val="multilevel"/>
+    <w:tmpl w:val="4E8E1AA0"/>
+    <w:lvl w:ilvl="0">
+      <w:start w:val="1"/>
+      <w:numFmt w:val="bullet"/>
+      <w:lvlText w:val=""/>
+      <w:lvlJc w:val="left"/>
+      <w:pPr>
+        <w:tabs>
+          <w:tab w:val="num" w:pos="720"/>
+        </w:tabs>
+        <w:ind w:left="720" w:hanging="360"/>
+      </w:pPr>
+      <w:rPr>
+        <w:rFonts w:ascii="Symbol" w:hAnsi="Symbol" w:hint="default"/>
+        <w:sz w:val="20"/>
+      </w:rPr>
+    </w:lvl>
+    <w:lvl w:ilvl="1" w:tentative="1">
+      <w:start w:val="1"/>
+      <w:numFmt w:val="bullet"/>
+      <w:lvlText w:val="o"/>
+      <w:lvlJc w:val="left"/>
+      <w:pPr>
+        <w:tabs>
+          <w:tab w:val="num" w:pos="1440"/>
+        </w:tabs>
+        <w:ind w:left="1440" w:hanging="360"/>
+      </w:pPr>
+      <w:rPr>
+        <w:rFonts w:ascii="Courier New" w:hAnsi="Courier New" w:hint="default"/>
+        <w:sz w:val="20"/>
+      </w:rPr>
+    </w:lvl>
+    <w:lvl w:ilvl="2" w:tentative="1">
+      <w:start w:val="1"/>
+      <w:numFmt w:val="bullet"/>
+      <w:lvlText w:val=""/>
+      <w:lvlJc w:val="left"/>
+      <w:pPr>
+        <w:tabs>
+          <w:tab w:val="num" w:pos="2160"/>
+        </w:tabs>
+        <w:ind w:left="2160" w:hanging="360"/>
+      </w:pPr>
+      <w:rPr>
+        <w:rFonts w:ascii="Wingdings" w:hAnsi="Wingdings" w:hint="default"/>
+        <w:sz w:val="20"/>
+      </w:rPr>
+    </w:lvl>
+    <w:lvl w:ilvl="3" w:tentative="1">
+      <w:start w:val="1"/>
+      <w:numFmt w:val="bullet"/>
+      <w:lvlText w:val=""/>
+      <w:lvlJc w:val="left"/>
+      <w:pPr>
+        <w:tabs>
+          <w:tab w:val="num" w:pos="2880"/>
+        </w:tabs>
+        <w:ind w:left="2880" w:hanging="360"/>
+      </w:pPr>
+      <w:rPr>
+        <w:rFonts w:ascii="Wingdings" w:hAnsi="Wingdings" w:hint="default"/>
+        <w:sz w:val="20"/>
+      </w:rPr>
+    </w:lvl>
+    <w:lvl w:ilvl="4" w:tentative="1">
+      <w:start w:val="1"/>
+      <w:numFmt w:val="bullet"/>
+      <w:lvlText w:val=""/>
+      <w:lvlJc w:val="left"/>
+      <w:pPr>
+        <w:tabs>
+          <w:tab w:val="num" w:pos="3600"/>
+        </w:tabs>
+        <w:ind w:left="3600" w:hanging="360"/>
+      </w:pPr>
+      <w:rPr>
+        <w:rFonts w:ascii="Wingdings" w:hAnsi="Wingdings" w:hint="default"/>
+        <w:sz w:val="20"/>
+      </w:rPr>
+    </w:lvl>
+    <w:lvl w:ilvl="5" w:tentative="1">
+      <w:start w:val="1"/>
+      <w:numFmt w:val="bullet"/>
+      <w:lvlText w:val=""/>
+      <w:lvlJc w:val="left"/>
+      <w:pPr>
+        <w:tabs>
+          <w:tab w:val="num" w:pos="4320"/>
+        </w:tabs>
+        <w:ind w:left="4320" w:hanging="360"/>
+      </w:pPr>
+      <w:rPr>
+        <w:rFonts w:ascii="Wingdings" w:hAnsi="Wingdings" w:hint="default"/>
+        <w:sz w:val="20"/>
+      </w:rPr>
+    </w:lvl>
+    <w:lvl w:ilvl="6" w:tentative="1">
+      <w:start w:val="1"/>
+      <w:numFmt w:val="bullet"/>
+      <w:lvlText w:val=""/>
+      <w:lvlJc w:val="left"/>
+      <w:pPr>
+        <w:tabs>
+          <w:tab w:val="num" w:pos="5040"/>
+        </w:tabs>
+        <w:ind w:left="5040" w:hanging="360"/>
+      </w:pPr>
+      <w:rPr>
+        <w:rFonts w:ascii="Wingdings" w:hAnsi="Wingdings" w:hint="default"/>
+        <w:sz w:val="20"/>
+      </w:rPr>
+    </w:lvl>
+    <w:lvl w:ilvl="7" w:tentative="1">
+      <w:start w:val="1"/>
+      <w:numFmt w:val="bullet"/>
+      <w:lvlText w:val=""/>
+      <w:lvlJc w:val="left"/>
+      <w:pPr>
+        <w:tabs>
+          <w:tab w:val="num" w:pos="5760"/>
+        </w:tabs>
+        <w:ind w:left="5760" w:hanging="360"/>
+      </w:pPr>
+      <w:rPr>
+        <w:rFonts w:ascii="Wingdings" w:hAnsi="Wingdings" w:hint="default"/>
+        <w:sz w:val="20"/>
+      </w:rPr>
+    </w:lvl>
+    <w:lvl w:ilvl="8" w:tentative="1">
+      <w:start w:val="1"/>
+      <w:numFmt w:val="bullet"/>
+      <w:lvlText w:val=""/>
+      <w:lvlJc w:val="left"/>
+      <w:pPr>
+        <w:tabs>
+          <w:tab w:val="num" w:pos="6480"/>
+        </w:tabs>
+        <w:ind w:left="6480" w:hanging="360"/>
+      </w:pPr>
+      <w:rPr>
+        <w:rFonts w:ascii="Wingdings" w:hAnsi="Wingdings" w:hint="default"/>
+        <w:sz w:val="20"/>
+      </w:rPr>
+    </w:lvl>
+  </w:abstractNum>
+  <w:abstractNum w:abstractNumId="16">
+    <w:nsid w:val="75004F49"/>
+    <w:multiLevelType w:val="multilevel"/>
+    <w:tmpl w:val="D0A875E4"/>
+    <w:lvl w:ilvl="0">
+      <w:start w:val="1"/>
+      <w:numFmt w:val="bullet"/>
+      <w:lvlText w:val=""/>
+      <w:lvlJc w:val="left"/>
+      <w:pPr>
+        <w:tabs>
+          <w:tab w:val="num" w:pos="720"/>
+        </w:tabs>
+        <w:ind w:left="720" w:hanging="360"/>
+      </w:pPr>
+      <w:rPr>
+        <w:rFonts w:ascii="Symbol" w:hAnsi="Symbol" w:hint="default"/>
+        <w:sz w:val="20"/>
+      </w:rPr>
+    </w:lvl>
+    <w:lvl w:ilvl="1" w:tentative="1">
+      <w:start w:val="1"/>
+      <w:numFmt w:val="bullet"/>
+      <w:lvlText w:val="o"/>
+      <w:lvlJc w:val="left"/>
+      <w:pPr>
+        <w:tabs>
+          <w:tab w:val="num" w:pos="1440"/>
+        </w:tabs>
+        <w:ind w:left="1440" w:hanging="360"/>
+      </w:pPr>
+      <w:rPr>
+        <w:rFonts w:ascii="Courier New" w:hAnsi="Courier New" w:hint="default"/>
+        <w:sz w:val="20"/>
+      </w:rPr>
+    </w:lvl>
+    <w:lvl w:ilvl="2" w:tentative="1">
+      <w:start w:val="1"/>
+      <w:numFmt w:val="bullet"/>
+      <w:lvlText w:val=""/>
+      <w:lvlJc w:val="left"/>
+      <w:pPr>
+        <w:tabs>
+          <w:tab w:val="num" w:pos="2160"/>
+        </w:tabs>
+        <w:ind w:left="2160" w:hanging="360"/>
+      </w:pPr>
+      <w:rPr>
+        <w:rFonts w:ascii="Wingdings" w:hAnsi="Wingdings" w:hint="default"/>
+        <w:sz w:val="20"/>
+      </w:rPr>
+    </w:lvl>
+    <w:lvl w:ilvl="3" w:tentative="1">
+      <w:start w:val="1"/>
+      <w:numFmt w:val="bullet"/>
+      <w:lvlText w:val=""/>
+      <w:lvlJc w:val="left"/>
+      <w:pPr>
+        <w:tabs>
+          <w:tab w:val="num" w:pos="2880"/>
+        </w:tabs>
+        <w:ind w:left="2880" w:hanging="360"/>
+      </w:pPr>
+      <w:rPr>
+        <w:rFonts w:ascii="Wingdings" w:hAnsi="Wingdings" w:hint="default"/>
+        <w:sz w:val="20"/>
+      </w:rPr>
+    </w:lvl>
+    <w:lvl w:ilvl="4" w:tentative="1">
+      <w:start w:val="1"/>
+      <w:numFmt w:val="bullet"/>
+      <w:lvlText w:val=""/>
+      <w:lvlJc w:val="left"/>
+      <w:pPr>
+        <w:tabs>
+          <w:tab w:val="num" w:pos="3600"/>
+        </w:tabs>
+        <w:ind w:left="3600" w:hanging="360"/>
+      </w:pPr>
+      <w:rPr>
+        <w:rFonts w:ascii="Wingdings" w:hAnsi="Wingdings" w:hint="default"/>
+        <w:sz w:val="20"/>
+      </w:rPr>
+    </w:lvl>
+    <w:lvl w:ilvl="5" w:tentative="1">
+      <w:start w:val="1"/>
+      <w:numFmt w:val="bullet"/>
+      <w:lvlText w:val=""/>
+      <w:lvlJc w:val="left"/>
+      <w:pPr>
+        <w:tabs>
+          <w:tab w:val="num" w:pos="4320"/>
+        </w:tabs>
+        <w:ind w:left="4320" w:hanging="360"/>
+      </w:pPr>
+      <w:rPr>
+        <w:rFonts w:ascii="Wingdings" w:hAnsi="Wingdings" w:hint="default"/>
+        <w:sz w:val="20"/>
+      </w:rPr>
+    </w:lvl>
+    <w:lvl w:ilvl="6" w:tentative="1">
+      <w:start w:val="1"/>
+      <w:numFmt w:val="bullet"/>
+      <w:lvlText w:val=""/>
+      <w:lvlJc w:val="left"/>
+      <w:pPr>
+        <w:tabs>
+          <w:tab w:val="num" w:pos="5040"/>
+        </w:tabs>
+        <w:ind w:left="5040" w:hanging="360"/>
+      </w:pPr>
+      <w:rPr>
+        <w:rFonts w:ascii="Wingdings" w:hAnsi="Wingdings" w:hint="default"/>
+        <w:sz w:val="20"/>
+      </w:rPr>
+    </w:lvl>
+    <w:lvl w:ilvl="7" w:tentative="1">
+      <w:start w:val="1"/>
+      <w:numFmt w:val="bullet"/>
+      <w:lvlText w:val=""/>
+      <w:lvlJc w:val="left"/>
+      <w:pPr>
+        <w:tabs>
+          <w:tab w:val="num" w:pos="5760"/>
+        </w:tabs>
+        <w:ind w:left="5760" w:hanging="360"/>
+      </w:pPr>
+      <w:rPr>
+        <w:rFonts w:ascii="Wingdings" w:hAnsi="Wingdings" w:hint="default"/>
+        <w:sz w:val="20"/>
+      </w:rPr>
+    </w:lvl>
+    <w:lvl w:ilvl="8" w:tentative="1">
+      <w:start w:val="1"/>
+      <w:numFmt w:val="bullet"/>
+      <w:lvlText w:val=""/>
+      <w:lvlJc w:val="left"/>
+      <w:pPr>
+        <w:tabs>
+          <w:tab w:val="num" w:pos="6480"/>
+        </w:tabs>
+        <w:ind w:left="6480" w:hanging="360"/>
+      </w:pPr>
+      <w:rPr>
+        <w:rFonts w:ascii="Wingdings" w:hAnsi="Wingdings" w:hint="default"/>
+        <w:sz w:val="20"/>
+      </w:rPr>
+    </w:lvl>
+  </w:abstractNum>
+  <w:abstractNum w:abstractNumId="17">
+    <w:nsid w:val="7BB76EA9"/>
+    <w:multiLevelType w:val="multilevel"/>
+    <w:tmpl w:val="4D365E7C"/>
+    <w:lvl w:ilvl="0">
+      <w:start w:val="1"/>
+      <w:numFmt w:val="bullet"/>
+      <w:lvlText w:val=""/>
+      <w:lvlJc w:val="left"/>
+      <w:pPr>
+        <w:tabs>
+          <w:tab w:val="num" w:pos="720"/>
+        </w:tabs>
+        <w:ind w:left="720" w:hanging="360"/>
+      </w:pPr>
+      <w:rPr>
+        <w:rFonts w:ascii="Symbol" w:hAnsi="Symbol" w:hint="default"/>
+        <w:sz w:val="20"/>
+      </w:rPr>
+    </w:lvl>
+    <w:lvl w:ilvl="1" w:tentative="1">
+      <w:start w:val="1"/>
+      <w:numFmt w:val="bullet"/>
+      <w:lvlText w:val="o"/>
+      <w:lvlJc w:val="left"/>
+      <w:pPr>
+        <w:tabs>
+          <w:tab w:val="num" w:pos="1440"/>
+        </w:tabs>
+        <w:ind w:left="1440" w:hanging="360"/>
+      </w:pPr>
+      <w:rPr>
+        <w:rFonts w:ascii="Courier New" w:hAnsi="Courier New" w:hint="default"/>
+        <w:sz w:val="20"/>
+      </w:rPr>
+    </w:lvl>
+    <w:lvl w:ilvl="2" w:tentative="1">
+      <w:start w:val="1"/>
+      <w:numFmt w:val="bullet"/>
+      <w:lvlText w:val=""/>
+      <w:lvlJc w:val="left"/>
+      <w:pPr>
+        <w:tabs>
+          <w:tab w:val="num" w:pos="2160"/>
+        </w:tabs>
+        <w:ind w:left="2160" w:hanging="360"/>
+      </w:pPr>
+      <w:rPr>
+        <w:rFonts w:ascii="Wingdings" w:hAnsi="Wingdings" w:hint="default"/>
+        <w:sz w:val="20"/>
+      </w:rPr>
+    </w:lvl>
+    <w:lvl w:ilvl="3" w:tentative="1">
+      <w:start w:val="1"/>
+      <w:numFmt w:val="bullet"/>
+      <w:lvlText w:val=""/>
+      <w:lvlJc w:val="left"/>
+      <w:pPr>
+        <w:tabs>
+          <w:tab w:val="num" w:pos="2880"/>
+        </w:tabs>
+        <w:ind w:left="2880" w:hanging="360"/>
+      </w:pPr>
+      <w:rPr>
+        <w:rFonts w:ascii="Wingdings" w:hAnsi="Wingdings" w:hint="default"/>
+        <w:sz w:val="20"/>
+      </w:rPr>
+    </w:lvl>
+    <w:lvl w:ilvl="4" w:tentative="1">
+      <w:start w:val="1"/>
+      <w:numFmt w:val="bullet"/>
+      <w:lvlText w:val=""/>
+      <w:lvlJc w:val="left"/>
+      <w:pPr>
+        <w:tabs>
+          <w:tab w:val="num" w:pos="3600"/>
+        </w:tabs>
+        <w:ind w:left="3600" w:hanging="360"/>
+      </w:pPr>
+      <w:rPr>
+        <w:rFonts w:ascii="Wingdings" w:hAnsi="Wingdings" w:hint="default"/>
+        <w:sz w:val="20"/>
+      </w:rPr>
+    </w:lvl>
+    <w:lvl w:ilvl="5" w:tentative="1">
+      <w:start w:val="1"/>
+      <w:numFmt w:val="bullet"/>
+      <w:lvlText w:val=""/>
+      <w:lvlJc w:val="left"/>
+      <w:pPr>
+        <w:tabs>
+          <w:tab w:val="num" w:pos="4320"/>
+        </w:tabs>
+        <w:ind w:left="4320" w:hanging="360"/>
+      </w:pPr>
+      <w:rPr>
+        <w:rFonts w:ascii="Wingdings" w:hAnsi="Wingdings" w:hint="default"/>
+        <w:sz w:val="20"/>
+      </w:rPr>
+    </w:lvl>
+    <w:lvl w:ilvl="6" w:tentative="1">
+      <w:start w:val="1"/>
+      <w:numFmt w:val="bullet"/>
+      <w:lvlText w:val=""/>
+      <w:lvlJc w:val="left"/>
+      <w:pPr>
+        <w:tabs>
+          <w:tab w:val="num" w:pos="5040"/>
+        </w:tabs>
+        <w:ind w:left="5040" w:hanging="360"/>
+      </w:pPr>
+      <w:rPr>
+        <w:rFonts w:ascii="Wingdings" w:hAnsi="Wingdings" w:hint="default"/>
+        <w:sz w:val="20"/>
+      </w:rPr>
+    </w:lvl>
+    <w:lvl w:ilvl="7" w:tentative="1">
+      <w:start w:val="1"/>
+      <w:numFmt w:val="bullet"/>
+      <w:lvlText w:val=""/>
+      <w:lvlJc w:val="left"/>
+      <w:pPr>
+        <w:tabs>
+          <w:tab w:val="num" w:pos="5760"/>
+        </w:tabs>
+        <w:ind w:left="5760" w:hanging="360"/>
+      </w:pPr>
+      <w:rPr>
+        <w:rFonts w:ascii="Wingdings" w:hAnsi="Wingdings" w:hint="default"/>
+        <w:sz w:val="20"/>
+      </w:rPr>
+    </w:lvl>
+    <w:lvl w:ilvl="8" w:tentative="1">
+      <w:start w:val="1"/>
+      <w:numFmt w:val="bullet"/>
+      <w:lvlText w:val=""/>
+      <w:lvlJc w:val="left"/>
+      <w:pPr>
+        <w:tabs>
+          <w:tab w:val="num" w:pos="6480"/>
+        </w:tabs>
+        <w:ind w:left="6480" w:hanging="360"/>
+      </w:pPr>
+      <w:rPr>
+        <w:rFonts w:ascii="Wingdings" w:hAnsi="Wingdings" w:hint="default"/>
+        <w:sz w:val="20"/>
+      </w:rPr>
+    </w:lvl>
+  </w:abstractNum>
   <w:num w:numId="1">
     <w:abstractNumId w:val="0"/>
     <w:lvlOverride w:ilvl="0">
@@ -1165,6 +4028,57 @@
         </w:rPr>
       </w:lvl>
     </w:lvlOverride>
+  </w:num>
+  <w:num w:numId="2">
+    <w:abstractNumId w:val="1"/>
+  </w:num>
+  <w:num w:numId="3">
+    <w:abstractNumId w:val="9"/>
+  </w:num>
+  <w:num w:numId="4">
+    <w:abstractNumId w:val="15"/>
+  </w:num>
+  <w:num w:numId="5">
+    <w:abstractNumId w:val="16"/>
+  </w:num>
+  <w:num w:numId="6">
+    <w:abstractNumId w:val="4"/>
+  </w:num>
+  <w:num w:numId="7">
+    <w:abstractNumId w:val="8"/>
+  </w:num>
+  <w:num w:numId="8">
+    <w:abstractNumId w:val="12"/>
+  </w:num>
+  <w:num w:numId="9">
+    <w:abstractNumId w:val="14"/>
+  </w:num>
+  <w:num w:numId="10">
+    <w:abstractNumId w:val="11"/>
+  </w:num>
+  <w:num w:numId="11">
+    <w:abstractNumId w:val="3"/>
+  </w:num>
+  <w:num w:numId="12">
+    <w:abstractNumId w:val="10"/>
+  </w:num>
+  <w:num w:numId="13">
+    <w:abstractNumId w:val="6"/>
+  </w:num>
+  <w:num w:numId="14">
+    <w:abstractNumId w:val="13"/>
+  </w:num>
+  <w:num w:numId="15">
+    <w:abstractNumId w:val="2"/>
+  </w:num>
+  <w:num w:numId="16">
+    <w:abstractNumId w:val="17"/>
+  </w:num>
+  <w:num w:numId="17">
+    <w:abstractNumId w:val="5"/>
+  </w:num>
+  <w:num w:numId="18">
+    <w:abstractNumId w:val="7"/>
   </w:num>
 </w:numbering>
 </file>
@@ -1438,6 +4352,51 @@
       </w:tblCellMar>
     </w:tblPr>
   </w:style>
+  <w:style w:type="paragraph" w:styleId="NormalWeb">
+    <w:name w:val="Normal (Web)"/>
+    <w:basedOn w:val="Normal"/>
+    <w:uiPriority w:val="99"/>
+    <w:semiHidden/>
+    <w:unhideWhenUsed/>
+    <w:rsid w:val="00603ED8"/>
+    <w:pPr>
+      <w:spacing w:before="100" w:beforeAutospacing="1" w:after="100" w:afterAutospacing="1" w:line="240" w:lineRule="auto"/>
+    </w:pPr>
+    <w:rPr>
+      <w:rFonts w:ascii="Times New Roman" w:eastAsia="Times New Roman" w:hAnsi="Times New Roman" w:cs="Times New Roman"/>
+      <w:sz w:val="24"/>
+      <w:szCs w:val="24"/>
+    </w:rPr>
+  </w:style>
+  <w:style w:type="character" w:styleId="HTMLCode">
+    <w:name w:val="HTML Code"/>
+    <w:basedOn w:val="DefaultParagraphFont"/>
+    <w:uiPriority w:val="99"/>
+    <w:semiHidden/>
+    <w:unhideWhenUsed/>
+    <w:rsid w:val="00603ED8"/>
+    <w:rPr>
+      <w:rFonts w:ascii="Courier New" w:eastAsia="Times New Roman" w:hAnsi="Courier New" w:cs="Courier New"/>
+      <w:sz w:val="20"/>
+      <w:szCs w:val="20"/>
+    </w:rPr>
+  </w:style>
+  <w:style w:type="character" w:customStyle="1" w:styleId="apple-converted-space">
+    <w:name w:val="apple-converted-space"/>
+    <w:basedOn w:val="DefaultParagraphFont"/>
+    <w:rsid w:val="00603ED8"/>
+  </w:style>
+  <w:style w:type="paragraph" w:styleId="ListParagraph">
+    <w:name w:val="List Paragraph"/>
+    <w:basedOn w:val="Normal"/>
+    <w:uiPriority w:val="34"/>
+    <w:qFormat/>
+    <w:rsid w:val="00603ED8"/>
+    <w:pPr>
+      <w:ind w:left="720"/>
+      <w:contextualSpacing/>
+    </w:pPr>
+  </w:style>
 </w:styles>
 </file>
 
@@ -1709,6 +4668,51 @@
         <w:right w:w="108" w:type="dxa"/>
       </w:tblCellMar>
     </w:tblPr>
+  </w:style>
+  <w:style w:type="paragraph" w:styleId="NormalWeb">
+    <w:name w:val="Normal (Web)"/>
+    <w:basedOn w:val="Normal"/>
+    <w:uiPriority w:val="99"/>
+    <w:semiHidden/>
+    <w:unhideWhenUsed/>
+    <w:rsid w:val="00603ED8"/>
+    <w:pPr>
+      <w:spacing w:before="100" w:beforeAutospacing="1" w:after="100" w:afterAutospacing="1" w:line="240" w:lineRule="auto"/>
+    </w:pPr>
+    <w:rPr>
+      <w:rFonts w:ascii="Times New Roman" w:eastAsia="Times New Roman" w:hAnsi="Times New Roman" w:cs="Times New Roman"/>
+      <w:sz w:val="24"/>
+      <w:szCs w:val="24"/>
+    </w:rPr>
+  </w:style>
+  <w:style w:type="character" w:styleId="HTMLCode">
+    <w:name w:val="HTML Code"/>
+    <w:basedOn w:val="DefaultParagraphFont"/>
+    <w:uiPriority w:val="99"/>
+    <w:semiHidden/>
+    <w:unhideWhenUsed/>
+    <w:rsid w:val="00603ED8"/>
+    <w:rPr>
+      <w:rFonts w:ascii="Courier New" w:eastAsia="Times New Roman" w:hAnsi="Courier New" w:cs="Courier New"/>
+      <w:sz w:val="20"/>
+      <w:szCs w:val="20"/>
+    </w:rPr>
+  </w:style>
+  <w:style w:type="character" w:customStyle="1" w:styleId="apple-converted-space">
+    <w:name w:val="apple-converted-space"/>
+    <w:basedOn w:val="DefaultParagraphFont"/>
+    <w:rsid w:val="00603ED8"/>
+  </w:style>
+  <w:style w:type="paragraph" w:styleId="ListParagraph">
+    <w:name w:val="List Paragraph"/>
+    <w:basedOn w:val="Normal"/>
+    <w:uiPriority w:val="34"/>
+    <w:qFormat/>
+    <w:rsid w:val="00603ED8"/>
+    <w:pPr>
+      <w:ind w:left="720"/>
+      <w:contextualSpacing/>
+    </w:pPr>
   </w:style>
 </w:styles>
 </file>

</xml_diff>

<commit_message>
Change GPD to GPA Change GPA to 3.96 Change 2nd to 1st year
git-svn-id: file:///e/GoogleDrive/repos/Job/ResumeAndTranscript@12 ef9b47d0-afce-4c4f-8353-34dd68159fed
</commit_message>
<xml_diff>
--- a/Resume.docx
+++ b/Resume.docx
@@ -560,7 +560,55 @@
           <w:highlight w:val="white"/>
           <w:lang w:val="en"/>
         </w:rPr>
-        <w:t>Know how to use some graph algorithms(i.e. Dijkstra, Prim, Kruskal )</w:t>
+        <w:t xml:space="preserve">Know how to use some graph algorithms(i.e. </w:t>
+      </w:r>
+      <w:proofErr w:type="spellStart"/>
+      <w:r>
+        <w:rPr>
+          <w:rFonts w:ascii="Times New Roman" w:hAnsi="Times New Roman" w:cs="Times New Roman"/>
+          <w:color w:val="000000"/>
+          <w:sz w:val="24"/>
+          <w:szCs w:val="24"/>
+          <w:highlight w:val="white"/>
+          <w:lang w:val="en"/>
+        </w:rPr>
+        <w:t>Dijkstra</w:t>
+      </w:r>
+      <w:proofErr w:type="spellEnd"/>
+      <w:r>
+        <w:rPr>
+          <w:rFonts w:ascii="Times New Roman" w:hAnsi="Times New Roman" w:cs="Times New Roman"/>
+          <w:color w:val="000000"/>
+          <w:sz w:val="24"/>
+          <w:szCs w:val="24"/>
+          <w:highlight w:val="white"/>
+          <w:lang w:val="en"/>
+        </w:rPr>
+        <w:t xml:space="preserve">, Prim, </w:t>
+      </w:r>
+      <w:proofErr w:type="spellStart"/>
+      <w:r>
+        <w:rPr>
+          <w:rFonts w:ascii="Times New Roman" w:hAnsi="Times New Roman" w:cs="Times New Roman"/>
+          <w:color w:val="000000"/>
+          <w:sz w:val="24"/>
+          <w:szCs w:val="24"/>
+          <w:highlight w:val="white"/>
+          <w:lang w:val="en"/>
+        </w:rPr>
+        <w:t>Kruskal</w:t>
+      </w:r>
+      <w:proofErr w:type="spellEnd"/>
+      <w:r>
+        <w:rPr>
+          <w:rFonts w:ascii="Times New Roman" w:hAnsi="Times New Roman" w:cs="Times New Roman"/>
+          <w:color w:val="000000"/>
+          <w:sz w:val="24"/>
+          <w:szCs w:val="24"/>
+          <w:highlight w:val="white"/>
+          <w:lang w:val="en"/>
+        </w:rPr>
+        <w:t xml:space="preserve"> )</w:t>
       </w:r>
     </w:p>
     <w:p>
@@ -626,7 +674,31 @@
           <w:highlight w:val="white"/>
           <w:lang w:val="en"/>
         </w:rPr>
-        <w:t>Familiar with Wingware v.4 for Python</w:t>
+        <w:t xml:space="preserve">Familiar with </w:t>
+      </w:r>
+      <w:proofErr w:type="spellStart"/>
+      <w:r>
+        <w:rPr>
+          <w:rFonts w:ascii="Times New Roman" w:hAnsi="Times New Roman" w:cs="Times New Roman"/>
+          <w:color w:val="000000"/>
+          <w:sz w:val="24"/>
+          <w:szCs w:val="24"/>
+          <w:highlight w:val="white"/>
+          <w:lang w:val="en"/>
+        </w:rPr>
+        <w:t>Wingware</w:t>
+      </w:r>
+      <w:proofErr w:type="spellEnd"/>
+      <w:r>
+        <w:rPr>
+          <w:rFonts w:ascii="Times New Roman" w:hAnsi="Times New Roman" w:cs="Times New Roman"/>
+          <w:color w:val="000000"/>
+          <w:sz w:val="24"/>
+          <w:szCs w:val="24"/>
+          <w:highlight w:val="white"/>
+          <w:lang w:val="en"/>
+        </w:rPr>
+        <w:t xml:space="preserve"> v.4 for Python</w:t>
       </w:r>
     </w:p>
     <w:p>
@@ -723,7 +795,17 @@
           <w:szCs w:val="24"/>
           <w:lang w:val="en"/>
         </w:rPr>
-        <w:t>Studying Honor Bachelor of Science, 2</w:t>
+        <w:t xml:space="preserve">Studying Honor Bachelor of Science, </w:t>
+      </w:r>
+      <w:r>
+        <w:rPr>
+          <w:rFonts w:ascii="Times New Roman" w:hAnsi="Times New Roman" w:cs="Times New Roman"/>
+          <w:color w:val="000000"/>
+          <w:sz w:val="24"/>
+          <w:szCs w:val="24"/>
+          <w:lang w:val="en"/>
+        </w:rPr>
+        <w:t>1</w:t>
       </w:r>
       <w:r>
         <w:rPr>
@@ -734,7 +816,7 @@
           <w:vertAlign w:val="superscript"/>
           <w:lang w:val="en"/>
         </w:rPr>
-        <w:t>nd</w:t>
+        <w:t>st</w:t>
       </w:r>
       <w:r>
         <w:rPr>
@@ -746,6 +828,8 @@
         </w:rPr>
         <w:t xml:space="preserve"> </w:t>
       </w:r>
+      <w:bookmarkStart w:id="0" w:name="_GoBack"/>
+      <w:bookmarkEnd w:id="0"/>
       <w:r>
         <w:rPr>
           <w:rFonts w:ascii="Times New Roman" w:hAnsi="Times New Roman" w:cs="Times New Roman"/>
@@ -821,12 +905,50 @@
       <w:r>
         <w:rPr>
           <w:rFonts w:ascii="Times New Roman" w:hAnsi="Times New Roman" w:cs="Times New Roman"/>
+          <w:sz w:val="24"/>
+          <w:szCs w:val="24"/>
+        </w:rPr>
+        <w:t>Cumulative</w:t>
+      </w:r>
+      <w:r>
+        <w:rPr>
+          <w:rFonts w:ascii="Times New Roman" w:hAnsi="Times New Roman" w:cs="Times New Roman"/>
           <w:color w:val="000000"/>
           <w:sz w:val="24"/>
           <w:szCs w:val="24"/>
           <w:lang w:val="en"/>
         </w:rPr>
-        <w:t>Current GPD: 4.0 /</w:t>
+        <w:t xml:space="preserve"> </w:t>
+      </w:r>
+      <w:r>
+        <w:rPr>
+          <w:rFonts w:ascii="Times New Roman" w:hAnsi="Times New Roman" w:cs="Times New Roman"/>
+          <w:color w:val="000000"/>
+          <w:sz w:val="24"/>
+          <w:szCs w:val="24"/>
+          <w:lang w:val="en"/>
+        </w:rPr>
+        <w:t>GPA</w:t>
+      </w:r>
+      <w:r>
+        <w:rPr>
+          <w:rFonts w:ascii="Times New Roman" w:hAnsi="Times New Roman" w:cs="Times New Roman"/>
+          <w:color w:val="000000"/>
+          <w:sz w:val="24"/>
+          <w:szCs w:val="24"/>
+          <w:lang w:val="en"/>
+        </w:rPr>
+        <w:t>: 3.96</w:t>
+      </w:r>
+      <w:r>
+        <w:rPr>
+          <w:rFonts w:ascii="Times New Roman" w:hAnsi="Times New Roman" w:cs="Times New Roman"/>
+          <w:color w:val="000000"/>
+          <w:sz w:val="24"/>
+          <w:szCs w:val="24"/>
+          <w:lang w:val="en"/>
+        </w:rPr>
+        <w:t xml:space="preserve"> /</w:t>
       </w:r>
       <w:r>
         <w:rPr>
@@ -941,7 +1063,29 @@
           <w:szCs w:val="24"/>
           <w:lang w:val="en"/>
         </w:rPr>
-        <w:t>Studied in Le Hong Phong High school for the gifted, Ho Chi Minh City, Vietnam</w:t>
+        <w:t xml:space="preserve">Studied in Le Hong </w:t>
+      </w:r>
+      <w:proofErr w:type="spellStart"/>
+      <w:r>
+        <w:rPr>
+          <w:rFonts w:ascii="Times New Roman" w:hAnsi="Times New Roman" w:cs="Times New Roman"/>
+          <w:color w:val="000000"/>
+          <w:sz w:val="24"/>
+          <w:szCs w:val="24"/>
+          <w:lang w:val="en"/>
+        </w:rPr>
+        <w:t>Phong</w:t>
+      </w:r>
+      <w:proofErr w:type="spellEnd"/>
+      <w:r>
+        <w:rPr>
+          <w:rFonts w:ascii="Times New Roman" w:hAnsi="Times New Roman" w:cs="Times New Roman"/>
+          <w:color w:val="000000"/>
+          <w:sz w:val="24"/>
+          <w:szCs w:val="24"/>
+          <w:lang w:val="en"/>
+        </w:rPr>
+        <w:t xml:space="preserve"> High school for the gifted, Ho Chi Minh City, Vietnam</w:t>
       </w:r>
     </w:p>
     <w:p>
@@ -1122,8 +1266,6 @@
           <w:u w:val="single"/>
         </w:rPr>
       </w:pPr>
-      <w:bookmarkStart w:id="0" w:name="_GoBack"/>
-      <w:bookmarkEnd w:id="0"/>
     </w:p>
     <w:p>
       <w:pPr>
@@ -1489,7 +1631,14 @@
     </w:r>
     <w:r>
       <w:tab/>
-      <w:t xml:space="preserve">Email : </w:t>
+    </w:r>
+    <w:proofErr w:type="gramStart"/>
+    <w:r>
+      <w:t>Email :</w:t>
+    </w:r>
+    <w:proofErr w:type="gramEnd"/>
+    <w:r>
+      <w:t xml:space="preserve"> </w:t>
     </w:r>
     <w:hyperlink r:id="rId1" w:history="1">
       <w:r>

</xml_diff>

<commit_message>
Add svn repo link to Resume.docx
git-svn-id: file:///e/GoogleDrive/repos/Job/ResumeAndTranscript@31 ef9b47d0-afce-4c4f-8353-34dd68159fed
</commit_message>
<xml_diff>
--- a/Resume.docx
+++ b/Resume.docx
@@ -235,15 +235,15 @@
       <w:pPr>
         <w:spacing w:after="0"/>
         <w:rPr>
-          <w:rFonts w:eastAsia="Times New Roman" w:cs="Times New Roman"/>
-          <w:color w:val="000000"/>
-          <w:sz w:val="24"/>
-          <w:szCs w:val="24"/>
-        </w:rPr>
-      </w:pPr>
-      <w:r>
-        <w:rPr>
-          <w:rFonts w:eastAsia="Times New Roman" w:cs="Times New Roman"/>
+          <w:rFonts w:ascii="Calibri" w:eastAsia="Times New Roman" w:hAnsi="Calibri" w:cs="Times New Roman"/>
+          <w:color w:val="000000"/>
+          <w:sz w:val="24"/>
+          <w:szCs w:val="24"/>
+        </w:rPr>
+      </w:pPr>
+      <w:r>
+        <w:rPr>
+          <w:rFonts w:ascii="Calibri" w:eastAsia="Times New Roman" w:hAnsi="Calibri" w:cs="Courier New"/>
           <w:b/>
           <w:bCs/>
           <w:color w:val="000000"/>
@@ -254,7 +254,7 @@
       </w:r>
       <w:r>
         <w:rPr>
-          <w:rFonts w:eastAsia="Times New Roman" w:cs="Times New Roman"/>
+          <w:rFonts w:ascii="Calibri" w:eastAsia="Times New Roman" w:hAnsi="Calibri" w:cs="Times New Roman"/>
           <w:color w:val="000000"/>
           <w:sz w:val="24"/>
           <w:szCs w:val="24"/>
@@ -263,26 +263,17 @@
       </w:r>
       <w:r>
         <w:rPr>
-          <w:rFonts w:eastAsia="Times New Roman" w:cs="Times New Roman"/>
-          <w:color w:val="000000"/>
-          <w:sz w:val="24"/>
-          <w:szCs w:val="24"/>
-        </w:rPr>
-        <w:t>in</w:t>
-      </w:r>
-      <w:r>
-        <w:rPr>
-          <w:rFonts w:eastAsia="Times New Roman" w:cs="Times New Roman"/>
-          <w:color w:val="000000"/>
-          <w:sz w:val="24"/>
-          <w:szCs w:val="24"/>
-        </w:rPr>
-        <w:t xml:space="preserve"> a personal project: Fast sharing website - </w:t>
+          <w:rFonts w:ascii="Calibri" w:eastAsia="Times New Roman" w:hAnsi="Calibri" w:cs="Courier New"/>
+          <w:color w:val="000000"/>
+          <w:sz w:val="24"/>
+          <w:szCs w:val="24"/>
+        </w:rPr>
+        <w:t xml:space="preserve">at Personal project: Fast sharing website - </w:t>
       </w:r>
       <w:proofErr w:type="spellStart"/>
       <w:r>
         <w:rPr>
-          <w:rFonts w:eastAsia="Times New Roman" w:cs="Times New Roman"/>
+          <w:rFonts w:ascii="Calibri" w:eastAsia="Times New Roman" w:hAnsi="Calibri" w:cs="Courier New"/>
           <w:color w:val="000000"/>
           <w:sz w:val="24"/>
           <w:szCs w:val="24"/>
@@ -292,7 +283,7 @@
       <w:proofErr w:type="spellEnd"/>
       <w:r>
         <w:rPr>
-          <w:rFonts w:eastAsia="Times New Roman" w:cs="Times New Roman"/>
+          <w:rFonts w:ascii="Calibri" w:eastAsia="Times New Roman" w:hAnsi="Calibri" w:cs="Courier New"/>
           <w:color w:val="000000"/>
           <w:sz w:val="24"/>
           <w:szCs w:val="24"/>
@@ -304,15 +295,15 @@
       <w:pPr>
         <w:spacing w:after="0"/>
         <w:rPr>
-          <w:rFonts w:eastAsia="Times New Roman" w:cs="Times New Roman"/>
-          <w:color w:val="000000"/>
-          <w:sz w:val="24"/>
-          <w:szCs w:val="24"/>
-        </w:rPr>
-      </w:pPr>
-      <w:r>
-        <w:rPr>
-          <w:rFonts w:eastAsia="Times New Roman" w:cs="Times New Roman"/>
+          <w:rFonts w:ascii="Calibri" w:eastAsia="Times New Roman" w:hAnsi="Calibri" w:cs="Times New Roman"/>
+          <w:color w:val="000000"/>
+          <w:sz w:val="24"/>
+          <w:szCs w:val="24"/>
+        </w:rPr>
+      </w:pPr>
+      <w:r>
+        <w:rPr>
+          <w:rFonts w:ascii="Calibri" w:eastAsia="Times New Roman" w:hAnsi="Calibri" w:cs="Courier New"/>
           <w:i/>
           <w:iCs/>
           <w:color w:val="000000"/>
@@ -326,19 +317,19 @@
       <w:pPr>
         <w:numPr>
           <w:ilvl w:val="0"/>
-          <w:numId w:val="28"/>
+          <w:numId w:val="30"/>
         </w:numPr>
         <w:spacing w:after="0"/>
         <w:rPr>
-          <w:rFonts w:eastAsia="Times New Roman" w:cs="Times New Roman"/>
-          <w:color w:val="000000"/>
-          <w:sz w:val="24"/>
-          <w:szCs w:val="24"/>
-        </w:rPr>
-      </w:pPr>
-      <w:r>
-        <w:rPr>
-          <w:rFonts w:eastAsia="Times New Roman" w:cs="Times New Roman"/>
+          <w:rFonts w:ascii="Calibri" w:eastAsia="Times New Roman" w:hAnsi="Calibri" w:cs="Times New Roman"/>
+          <w:color w:val="000000"/>
+          <w:sz w:val="24"/>
+          <w:szCs w:val="24"/>
+        </w:rPr>
+      </w:pPr>
+      <w:r>
+        <w:rPr>
+          <w:rFonts w:ascii="Calibri" w:eastAsia="Times New Roman" w:hAnsi="Calibri" w:cs="Times New Roman"/>
           <w:color w:val="000000"/>
           <w:sz w:val="24"/>
           <w:szCs w:val="24"/>
@@ -350,19 +341,19 @@
       <w:pPr>
         <w:numPr>
           <w:ilvl w:val="0"/>
-          <w:numId w:val="28"/>
+          <w:numId w:val="30"/>
         </w:numPr>
         <w:spacing w:after="0"/>
         <w:rPr>
-          <w:rFonts w:eastAsia="Times New Roman" w:cs="Times New Roman"/>
-          <w:color w:val="000000"/>
-          <w:sz w:val="24"/>
-          <w:szCs w:val="24"/>
-        </w:rPr>
-      </w:pPr>
-      <w:r>
-        <w:rPr>
-          <w:rFonts w:eastAsia="Times New Roman" w:cs="Times New Roman"/>
+          <w:rFonts w:ascii="Calibri" w:eastAsia="Times New Roman" w:hAnsi="Calibri" w:cs="Times New Roman"/>
+          <w:color w:val="000000"/>
+          <w:sz w:val="24"/>
+          <w:szCs w:val="24"/>
+        </w:rPr>
+      </w:pPr>
+      <w:r>
+        <w:rPr>
+          <w:rFonts w:ascii="Calibri" w:eastAsia="Times New Roman" w:hAnsi="Calibri" w:cs="Times New Roman"/>
           <w:color w:val="000000"/>
           <w:sz w:val="24"/>
           <w:szCs w:val="24"/>
@@ -372,11 +363,72 @@
     </w:p>
     <w:p>
       <w:pPr>
+        <w:numPr>
+          <w:ilvl w:val="0"/>
+          <w:numId w:val="30"/>
+        </w:numPr>
         <w:spacing w:after="0"/>
         <w:rPr>
+          <w:rFonts w:ascii="Calibri" w:eastAsia="Times New Roman" w:hAnsi="Calibri" w:cs="Times New Roman"/>
+          <w:color w:val="000000"/>
+          <w:sz w:val="24"/>
+          <w:szCs w:val="24"/>
+        </w:rPr>
+      </w:pPr>
+      <w:r>
+        <w:rPr>
+          <w:rFonts w:ascii="Calibri" w:eastAsia="Times New Roman" w:hAnsi="Calibri" w:cs="Times New Roman"/>
+          <w:color w:val="000000"/>
+          <w:sz w:val="24"/>
+          <w:szCs w:val="24"/>
+        </w:rPr>
+        <w:t xml:space="preserve">SVN repository link: </w:t>
+      </w:r>
+      <w:hyperlink r:id="rId10" w:history="1">
+        <w:r>
+          <w:rPr>
+            <w:rStyle w:val="Hyperlink"/>
+            <w:rFonts w:ascii="Calibri" w:eastAsia="Times New Roman" w:hAnsi="Calibri" w:cs="Times New Roman"/>
+            <w:sz w:val="24"/>
+            <w:szCs w:val="24"/>
+          </w:rPr>
+          <w:t>https://subversio</w:t>
+        </w:r>
+        <w:r>
+          <w:rPr>
+            <w:rStyle w:val="Hyperlink"/>
+            <w:rFonts w:ascii="Calibri" w:eastAsia="Times New Roman" w:hAnsi="Calibri" w:cs="Times New Roman"/>
+            <w:sz w:val="24"/>
+            <w:szCs w:val="24"/>
+          </w:rPr>
+          <w:t>n</w:t>
+        </w:r>
+        <w:r>
+          <w:rPr>
+            <w:rStyle w:val="Hyperlink"/>
+            <w:rFonts w:ascii="Calibri" w:eastAsia="Times New Roman" w:hAnsi="Calibri" w:cs="Times New Roman"/>
+            <w:sz w:val="24"/>
+            <w:szCs w:val="24"/>
+          </w:rPr>
+          <w:t>.assembla.com/svn/fastsharing/</w:t>
+        </w:r>
+      </w:hyperlink>
+      <w:r>
+        <w:rPr>
+          <w:rFonts w:ascii="Calibri" w:eastAsia="Times New Roman" w:hAnsi="Calibri" w:cs="Times New Roman"/>
+          <w:color w:val="000000"/>
+          <w:sz w:val="24"/>
+          <w:szCs w:val="24"/>
+        </w:rPr>
+        <w:t xml:space="preserve"> </w:t>
+      </w:r>
+    </w:p>
+    <w:p>
+      <w:pPr>
+        <w:spacing w:after="0"/>
+        <w:ind w:left="720"/>
+        <w:rPr>
           <w:rFonts w:eastAsia="Times New Roman" w:cs="Times New Roman"/>
-          <w:b/>
-          <w:bCs/>
           <w:color w:val="000000"/>
           <w:sz w:val="24"/>
           <w:szCs w:val="24"/>
@@ -977,8 +1029,6 @@
           <w:szCs w:val="24"/>
         </w:rPr>
       </w:pPr>
-      <w:bookmarkStart w:id="0" w:name="_GoBack"/>
-      <w:bookmarkEnd w:id="0"/>
     </w:p>
     <w:p>
       <w:pPr>
@@ -2388,11 +2438,13 @@
         </w:rPr>
         <w:t>Dean's List Scholar in the Faculty of Arts and Science – University of Toronto, 2012</w:t>
       </w:r>
+      <w:bookmarkStart w:id="0" w:name="_GoBack"/>
+      <w:bookmarkEnd w:id="0"/>
     </w:p>
     <w:sectPr>
-      <w:headerReference w:type="default" r:id="rId10"/>
+      <w:headerReference w:type="default" r:id="rId11"/>
       <w:pgSz w:w="12240" w:h="15840"/>
-      <w:pgMar w:top="720" w:right="1440" w:bottom="720" w:left="1440" w:header="720" w:footer="720" w:gutter="0"/>
+      <w:pgMar w:top="720" w:right="1440" w:bottom="450" w:left="1440" w:header="720" w:footer="720" w:gutter="0"/>
       <w:cols w:space="720"/>
       <w:titlePg/>
       <w:docGrid w:linePitch="360"/>
@@ -3397,6 +3449,155 @@
     </w:lvl>
   </w:abstractNum>
   <w:abstractNum w:abstractNumId="7">
+    <w:nsid w:val="0FDE6336"/>
+    <w:multiLevelType w:val="multilevel"/>
+    <w:tmpl w:val="95E4CB74"/>
+    <w:lvl w:ilvl="0">
+      <w:start w:val="1"/>
+      <w:numFmt w:val="bullet"/>
+      <w:lvlText w:val=""/>
+      <w:lvlJc w:val="left"/>
+      <w:pPr>
+        <w:tabs>
+          <w:tab w:val="num" w:pos="720"/>
+        </w:tabs>
+        <w:ind w:left="720" w:hanging="360"/>
+      </w:pPr>
+      <w:rPr>
+        <w:rFonts w:ascii="Symbol" w:hAnsi="Symbol" w:hint="default"/>
+        <w:sz w:val="20"/>
+      </w:rPr>
+    </w:lvl>
+    <w:lvl w:ilvl="1" w:tentative="1">
+      <w:start w:val="1"/>
+      <w:numFmt w:val="bullet"/>
+      <w:lvlText w:val="o"/>
+      <w:lvlJc w:val="left"/>
+      <w:pPr>
+        <w:tabs>
+          <w:tab w:val="num" w:pos="1440"/>
+        </w:tabs>
+        <w:ind w:left="1440" w:hanging="360"/>
+      </w:pPr>
+      <w:rPr>
+        <w:rFonts w:ascii="Courier New" w:hAnsi="Courier New" w:hint="default"/>
+        <w:sz w:val="20"/>
+      </w:rPr>
+    </w:lvl>
+    <w:lvl w:ilvl="2" w:tentative="1">
+      <w:start w:val="1"/>
+      <w:numFmt w:val="bullet"/>
+      <w:lvlText w:val=""/>
+      <w:lvlJc w:val="left"/>
+      <w:pPr>
+        <w:tabs>
+          <w:tab w:val="num" w:pos="2160"/>
+        </w:tabs>
+        <w:ind w:left="2160" w:hanging="360"/>
+      </w:pPr>
+      <w:rPr>
+        <w:rFonts w:ascii="Wingdings" w:hAnsi="Wingdings" w:hint="default"/>
+        <w:sz w:val="20"/>
+      </w:rPr>
+    </w:lvl>
+    <w:lvl w:ilvl="3" w:tentative="1">
+      <w:start w:val="1"/>
+      <w:numFmt w:val="bullet"/>
+      <w:lvlText w:val=""/>
+      <w:lvlJc w:val="left"/>
+      <w:pPr>
+        <w:tabs>
+          <w:tab w:val="num" w:pos="2880"/>
+        </w:tabs>
+        <w:ind w:left="2880" w:hanging="360"/>
+      </w:pPr>
+      <w:rPr>
+        <w:rFonts w:ascii="Wingdings" w:hAnsi="Wingdings" w:hint="default"/>
+        <w:sz w:val="20"/>
+      </w:rPr>
+    </w:lvl>
+    <w:lvl w:ilvl="4" w:tentative="1">
+      <w:start w:val="1"/>
+      <w:numFmt w:val="bullet"/>
+      <w:lvlText w:val=""/>
+      <w:lvlJc w:val="left"/>
+      <w:pPr>
+        <w:tabs>
+          <w:tab w:val="num" w:pos="3600"/>
+        </w:tabs>
+        <w:ind w:left="3600" w:hanging="360"/>
+      </w:pPr>
+      <w:rPr>
+        <w:rFonts w:ascii="Wingdings" w:hAnsi="Wingdings" w:hint="default"/>
+        <w:sz w:val="20"/>
+      </w:rPr>
+    </w:lvl>
+    <w:lvl w:ilvl="5" w:tentative="1">
+      <w:start w:val="1"/>
+      <w:numFmt w:val="bullet"/>
+      <w:lvlText w:val=""/>
+      <w:lvlJc w:val="left"/>
+      <w:pPr>
+        <w:tabs>
+          <w:tab w:val="num" w:pos="4320"/>
+        </w:tabs>
+        <w:ind w:left="4320" w:hanging="360"/>
+      </w:pPr>
+      <w:rPr>
+        <w:rFonts w:ascii="Wingdings" w:hAnsi="Wingdings" w:hint="default"/>
+        <w:sz w:val="20"/>
+      </w:rPr>
+    </w:lvl>
+    <w:lvl w:ilvl="6" w:tentative="1">
+      <w:start w:val="1"/>
+      <w:numFmt w:val="bullet"/>
+      <w:lvlText w:val=""/>
+      <w:lvlJc w:val="left"/>
+      <w:pPr>
+        <w:tabs>
+          <w:tab w:val="num" w:pos="5040"/>
+        </w:tabs>
+        <w:ind w:left="5040" w:hanging="360"/>
+      </w:pPr>
+      <w:rPr>
+        <w:rFonts w:ascii="Wingdings" w:hAnsi="Wingdings" w:hint="default"/>
+        <w:sz w:val="20"/>
+      </w:rPr>
+    </w:lvl>
+    <w:lvl w:ilvl="7" w:tentative="1">
+      <w:start w:val="1"/>
+      <w:numFmt w:val="bullet"/>
+      <w:lvlText w:val=""/>
+      <w:lvlJc w:val="left"/>
+      <w:pPr>
+        <w:tabs>
+          <w:tab w:val="num" w:pos="5760"/>
+        </w:tabs>
+        <w:ind w:left="5760" w:hanging="360"/>
+      </w:pPr>
+      <w:rPr>
+        <w:rFonts w:ascii="Wingdings" w:hAnsi="Wingdings" w:hint="default"/>
+        <w:sz w:val="20"/>
+      </w:rPr>
+    </w:lvl>
+    <w:lvl w:ilvl="8" w:tentative="1">
+      <w:start w:val="1"/>
+      <w:numFmt w:val="bullet"/>
+      <w:lvlText w:val=""/>
+      <w:lvlJc w:val="left"/>
+      <w:pPr>
+        <w:tabs>
+          <w:tab w:val="num" w:pos="6480"/>
+        </w:tabs>
+        <w:ind w:left="6480" w:hanging="360"/>
+      </w:pPr>
+      <w:rPr>
+        <w:rFonts w:ascii="Wingdings" w:hAnsi="Wingdings" w:hint="default"/>
+        <w:sz w:val="20"/>
+      </w:rPr>
+    </w:lvl>
+  </w:abstractNum>
+  <w:abstractNum w:abstractNumId="8">
     <w:nsid w:val="182A4814"/>
     <w:multiLevelType w:val="multilevel"/>
     <w:tmpl w:val="B9E03D78"/>
@@ -3545,7 +3746,7 @@
       </w:rPr>
     </w:lvl>
   </w:abstractNum>
-  <w:abstractNum w:abstractNumId="8">
+  <w:abstractNum w:abstractNumId="9">
     <w:nsid w:val="188427EF"/>
     <w:multiLevelType w:val="multilevel"/>
     <w:tmpl w:val="45C4BBA2"/>
@@ -3694,7 +3895,7 @@
       </w:rPr>
     </w:lvl>
   </w:abstractNum>
-  <w:abstractNum w:abstractNumId="9">
+  <w:abstractNum w:abstractNumId="10">
     <w:nsid w:val="188729E0"/>
     <w:multiLevelType w:val="multilevel"/>
     <w:tmpl w:val="47DA02BE"/>
@@ -3843,7 +4044,7 @@
       </w:rPr>
     </w:lvl>
   </w:abstractNum>
-  <w:abstractNum w:abstractNumId="10">
+  <w:abstractNum w:abstractNumId="11">
     <w:nsid w:val="1A1C4962"/>
     <w:multiLevelType w:val="multilevel"/>
     <w:tmpl w:val="E14CCEB8"/>
@@ -3992,7 +4193,7 @@
       </w:rPr>
     </w:lvl>
   </w:abstractNum>
-  <w:abstractNum w:abstractNumId="11">
+  <w:abstractNum w:abstractNumId="12">
     <w:nsid w:val="1AEF07A7"/>
     <w:multiLevelType w:val="multilevel"/>
     <w:tmpl w:val="A6689580"/>
@@ -4141,7 +4342,7 @@
       </w:rPr>
     </w:lvl>
   </w:abstractNum>
-  <w:abstractNum w:abstractNumId="12">
+  <w:abstractNum w:abstractNumId="13">
     <w:nsid w:val="2F2B3BBB"/>
     <w:multiLevelType w:val="multilevel"/>
     <w:tmpl w:val="57BC23AC"/>
@@ -4290,7 +4491,7 @@
       </w:rPr>
     </w:lvl>
   </w:abstractNum>
-  <w:abstractNum w:abstractNumId="13">
+  <w:abstractNum w:abstractNumId="14">
     <w:nsid w:val="33C960D0"/>
     <w:multiLevelType w:val="hybridMultilevel"/>
     <w:tmpl w:val="A17C83F2"/>
@@ -4403,7 +4604,7 @@
       </w:rPr>
     </w:lvl>
   </w:abstractNum>
-  <w:abstractNum w:abstractNumId="14">
+  <w:abstractNum w:abstractNumId="15">
     <w:nsid w:val="38914768"/>
     <w:multiLevelType w:val="multilevel"/>
     <w:tmpl w:val="35FA22AC"/>
@@ -4552,7 +4753,7 @@
       </w:rPr>
     </w:lvl>
   </w:abstractNum>
-  <w:abstractNum w:abstractNumId="15">
+  <w:abstractNum w:abstractNumId="16">
     <w:nsid w:val="447618CE"/>
     <w:multiLevelType w:val="multilevel"/>
     <w:tmpl w:val="A13860B2"/>
@@ -4701,7 +4902,7 @@
       </w:rPr>
     </w:lvl>
   </w:abstractNum>
-  <w:abstractNum w:abstractNumId="16">
+  <w:abstractNum w:abstractNumId="17">
     <w:nsid w:val="44DB51AB"/>
     <w:multiLevelType w:val="multilevel"/>
     <w:tmpl w:val="8E0CD7B6"/>
@@ -4850,7 +5051,7 @@
       </w:rPr>
     </w:lvl>
   </w:abstractNum>
-  <w:abstractNum w:abstractNumId="17">
+  <w:abstractNum w:abstractNumId="18">
     <w:nsid w:val="450A5B51"/>
     <w:multiLevelType w:val="multilevel"/>
     <w:tmpl w:val="F5B6061A"/>
@@ -4999,7 +5200,7 @@
       </w:rPr>
     </w:lvl>
   </w:abstractNum>
-  <w:abstractNum w:abstractNumId="18">
+  <w:abstractNum w:abstractNumId="19">
     <w:nsid w:val="49F450E1"/>
     <w:multiLevelType w:val="multilevel"/>
     <w:tmpl w:val="1E806A22"/>
@@ -5148,7 +5349,7 @@
       </w:rPr>
     </w:lvl>
   </w:abstractNum>
-  <w:abstractNum w:abstractNumId="19">
+  <w:abstractNum w:abstractNumId="20">
     <w:nsid w:val="522104E2"/>
     <w:multiLevelType w:val="multilevel"/>
     <w:tmpl w:val="06CAC2E2"/>
@@ -5297,7 +5498,7 @@
       </w:rPr>
     </w:lvl>
   </w:abstractNum>
-  <w:abstractNum w:abstractNumId="20">
+  <w:abstractNum w:abstractNumId="21">
     <w:nsid w:val="5DD57CD1"/>
     <w:multiLevelType w:val="multilevel"/>
     <w:tmpl w:val="3F249430"/>
@@ -5446,7 +5647,7 @@
       </w:rPr>
     </w:lvl>
   </w:abstractNum>
-  <w:abstractNum w:abstractNumId="21">
+  <w:abstractNum w:abstractNumId="22">
     <w:nsid w:val="62510B6D"/>
     <w:multiLevelType w:val="multilevel"/>
     <w:tmpl w:val="0B507C40"/>
@@ -5595,7 +5796,7 @@
       </w:rPr>
     </w:lvl>
   </w:abstractNum>
-  <w:abstractNum w:abstractNumId="22">
+  <w:abstractNum w:abstractNumId="23">
     <w:nsid w:val="67AB66DF"/>
     <w:multiLevelType w:val="multilevel"/>
     <w:tmpl w:val="97AAD338"/>
@@ -5744,7 +5945,7 @@
       </w:rPr>
     </w:lvl>
   </w:abstractNum>
-  <w:abstractNum w:abstractNumId="23">
+  <w:abstractNum w:abstractNumId="24">
     <w:nsid w:val="7038696F"/>
     <w:multiLevelType w:val="multilevel"/>
     <w:tmpl w:val="4E8E1AA0"/>
@@ -5893,7 +6094,7 @@
       </w:rPr>
     </w:lvl>
   </w:abstractNum>
-  <w:abstractNum w:abstractNumId="24">
+  <w:abstractNum w:abstractNumId="25">
     <w:nsid w:val="73EE425B"/>
     <w:multiLevelType w:val="multilevel"/>
     <w:tmpl w:val="AE904A84"/>
@@ -6042,7 +6243,7 @@
       </w:rPr>
     </w:lvl>
   </w:abstractNum>
-  <w:abstractNum w:abstractNumId="25">
+  <w:abstractNum w:abstractNumId="26">
     <w:nsid w:val="75004F49"/>
     <w:multiLevelType w:val="multilevel"/>
     <w:tmpl w:val="D0A875E4"/>
@@ -6191,7 +6392,7 @@
       </w:rPr>
     </w:lvl>
   </w:abstractNum>
-  <w:abstractNum w:abstractNumId="26">
+  <w:abstractNum w:abstractNumId="27">
     <w:nsid w:val="77973055"/>
     <w:multiLevelType w:val="multilevel"/>
     <w:tmpl w:val="E30250F0"/>
@@ -6340,7 +6541,7 @@
       </w:rPr>
     </w:lvl>
   </w:abstractNum>
-  <w:abstractNum w:abstractNumId="27">
+  <w:abstractNum w:abstractNumId="28">
     <w:nsid w:val="7BB76EA9"/>
     <w:multiLevelType w:val="multilevel"/>
     <w:tmpl w:val="4D365E7C"/>
@@ -6507,52 +6708,52 @@
     <w:abstractNumId w:val="1"/>
   </w:num>
   <w:num w:numId="3">
+    <w:abstractNumId w:val="16"/>
+  </w:num>
+  <w:num w:numId="4">
+    <w:abstractNumId w:val="24"/>
+  </w:num>
+  <w:num w:numId="5">
+    <w:abstractNumId w:val="26"/>
+  </w:num>
+  <w:num w:numId="6">
+    <w:abstractNumId w:val="10"/>
+  </w:num>
+  <w:num w:numId="7">
     <w:abstractNumId w:val="15"/>
   </w:num>
-  <w:num w:numId="4">
+  <w:num w:numId="8">
+    <w:abstractNumId w:val="20"/>
+  </w:num>
+  <w:num w:numId="9">
     <w:abstractNumId w:val="23"/>
   </w:num>
-  <w:num w:numId="5">
-    <w:abstractNumId w:val="25"/>
-  </w:num>
-  <w:num w:numId="6">
-    <w:abstractNumId w:val="9"/>
-  </w:num>
-  <w:num w:numId="7">
-    <w:abstractNumId w:val="14"/>
-  </w:num>
-  <w:num w:numId="8">
+  <w:num w:numId="10">
     <w:abstractNumId w:val="19"/>
   </w:num>
-  <w:num w:numId="9">
-    <w:abstractNumId w:val="22"/>
+  <w:num w:numId="11">
+    <w:abstractNumId w:val="8"/>
   </w:num>
-  <w:num w:numId="10">
+  <w:num w:numId="12">
     <w:abstractNumId w:val="18"/>
   </w:num>
-  <w:num w:numId="11">
-    <w:abstractNumId w:val="7"/>
-  </w:num>
-  <w:num w:numId="12">
-    <w:abstractNumId w:val="17"/>
-  </w:num>
   <w:num w:numId="13">
-    <w:abstractNumId w:val="12"/>
+    <w:abstractNumId w:val="13"/>
   </w:num>
   <w:num w:numId="14">
-    <w:abstractNumId w:val="21"/>
+    <w:abstractNumId w:val="22"/>
   </w:num>
   <w:num w:numId="15">
     <w:abstractNumId w:val="5"/>
   </w:num>
   <w:num w:numId="16">
-    <w:abstractNumId w:val="27"/>
+    <w:abstractNumId w:val="28"/>
   </w:num>
   <w:num w:numId="17">
-    <w:abstractNumId w:val="11"/>
+    <w:abstractNumId w:val="12"/>
   </w:num>
   <w:num w:numId="18">
-    <w:abstractNumId w:val="13"/>
+    <w:abstractNumId w:val="14"/>
   </w:num>
   <w:num w:numId="19">
     <w:abstractNumId w:val="0"/>
@@ -6569,7 +6770,7 @@
     </w:lvlOverride>
   </w:num>
   <w:num w:numId="20">
-    <w:abstractNumId w:val="16"/>
+    <w:abstractNumId w:val="17"/>
   </w:num>
   <w:num w:numId="21">
     <w:abstractNumId w:val="6"/>
@@ -6578,25 +6779,28 @@
     <w:abstractNumId w:val="4"/>
   </w:num>
   <w:num w:numId="23">
-    <w:abstractNumId w:val="20"/>
+    <w:abstractNumId w:val="21"/>
   </w:num>
   <w:num w:numId="24">
-    <w:abstractNumId w:val="8"/>
+    <w:abstractNumId w:val="9"/>
   </w:num>
   <w:num w:numId="25">
     <w:abstractNumId w:val="2"/>
   </w:num>
   <w:num w:numId="26">
-    <w:abstractNumId w:val="26"/>
+    <w:abstractNumId w:val="27"/>
   </w:num>
   <w:num w:numId="27">
-    <w:abstractNumId w:val="10"/>
+    <w:abstractNumId w:val="11"/>
   </w:num>
   <w:num w:numId="28">
     <w:abstractNumId w:val="3"/>
   </w:num>
   <w:num w:numId="29">
-    <w:abstractNumId w:val="24"/>
+    <w:abstractNumId w:val="25"/>
+  </w:num>
+  <w:num w:numId="30">
+    <w:abstractNumId w:val="7"/>
   </w:num>
 </w:numbering>
 </file>

</xml_diff>